<commit_message>
Added Burmester Ps to 33 (terce)
</commit_message>
<xml_diff>
--- a/Psalms/028.docx
+++ b/Psalms/028.docx
@@ -1,6 +1,6 @@
 
 <file path=word/document.xml><?xml version="1.0" encoding="utf-8"?>
-<w:document xmlns:wpc="http://schemas.microsoft.com/office/word/2010/wordprocessingCanvas" xmlns:mo="http://schemas.microsoft.com/office/mac/office/2008/main" xmlns:mc="http://schemas.openxmlformats.org/markup-compatibility/2006" xmlns:mv="urn:schemas-microsoft-com:mac:vml" xmlns:o="urn:schemas-microsoft-com:office:office" xmlns:r="http://schemas.openxmlformats.org/officeDocument/2006/relationships" xmlns:m="http://schemas.openxmlformats.org/officeDocument/2006/math" xmlns:v="urn:schemas-microsoft-com:vml" xmlns:wp14="http://schemas.microsoft.com/office/word/2010/wordprocessingDrawing" xmlns:wp="http://schemas.openxmlformats.org/drawingml/2006/wordprocessingDrawing" xmlns:w10="urn:schemas-microsoft-com:office:word" xmlns:w="http://schemas.openxmlformats.org/wordprocessingml/2006/main" xmlns:w14="http://schemas.microsoft.com/office/word/2010/wordml" xmlns:w15="http://schemas.microsoft.com/office/word/2012/wordml" xmlns:wpg="http://schemas.microsoft.com/office/word/2010/wordprocessingGroup" xmlns:wpi="http://schemas.microsoft.com/office/word/2010/wordprocessingInk" xmlns:wne="http://schemas.microsoft.com/office/word/2006/wordml" xmlns:wps="http://schemas.microsoft.com/office/word/2010/wordprocessingShape" mc:Ignorable="w14 w15 wp14">
+<w:document xmlns:wpc="http://schemas.microsoft.com/office/word/2010/wordprocessingCanvas" xmlns:cx="http://schemas.microsoft.com/office/drawing/2014/chartex" xmlns:cx1="http://schemas.microsoft.com/office/drawing/2015/9/8/chartex" xmlns:cx2="http://schemas.microsoft.com/office/drawing/2015/10/21/chartex" xmlns:cx3="http://schemas.microsoft.com/office/drawing/2016/5/9/chartex" xmlns:cx4="http://schemas.microsoft.com/office/drawing/2016/5/10/chartex" xmlns:cx5="http://schemas.microsoft.com/office/drawing/2016/5/11/chartex" xmlns:cx6="http://schemas.microsoft.com/office/drawing/2016/5/12/chartex" xmlns:cx7="http://schemas.microsoft.com/office/drawing/2016/5/13/chartex" xmlns:cx8="http://schemas.microsoft.com/office/drawing/2016/5/14/chartex" xmlns:mc="http://schemas.openxmlformats.org/markup-compatibility/2006" xmlns:aink="http://schemas.microsoft.com/office/drawing/2016/ink" xmlns:am3d="http://schemas.microsoft.com/office/drawing/2017/model3d" xmlns:o="urn:schemas-microsoft-com:office:office" xmlns:r="http://schemas.openxmlformats.org/officeDocument/2006/relationships" xmlns:m="http://schemas.openxmlformats.org/officeDocument/2006/math" xmlns:v="urn:schemas-microsoft-com:vml" xmlns:wp14="http://schemas.microsoft.com/office/word/2010/wordprocessingDrawing" xmlns:wp="http://schemas.openxmlformats.org/drawingml/2006/wordprocessingDrawing" xmlns:w10="urn:schemas-microsoft-com:office:word" xmlns:w="http://schemas.openxmlformats.org/wordprocessingml/2006/main" xmlns:w14="http://schemas.microsoft.com/office/word/2010/wordml" xmlns:w15="http://schemas.microsoft.com/office/word/2012/wordml" xmlns:w16cid="http://schemas.microsoft.com/office/word/2016/wordml/cid" xmlns:w16se="http://schemas.microsoft.com/office/word/2015/wordml/symex" xmlns:wpg="http://schemas.microsoft.com/office/word/2010/wordprocessingGroup" xmlns:wpi="http://schemas.microsoft.com/office/word/2010/wordprocessingInk" xmlns:wne="http://schemas.microsoft.com/office/word/2006/wordml" xmlns:wps="http://schemas.microsoft.com/office/word/2010/wordprocessingShape" mc:Ignorable="w14 w15 w16se w16cid wp14">
   <w:body>
     <w:p>
       <w:pPr>
@@ -24,19 +24,21 @@
         <w:tblLook w:val="0420" w:firstRow="1" w:lastRow="0" w:firstColumn="0" w:lastColumn="0" w:noHBand="0" w:noVBand="1"/>
       </w:tblPr>
       <w:tblGrid>
-        <w:gridCol w:w="3649"/>
-        <w:gridCol w:w="3557"/>
-        <w:gridCol w:w="3633"/>
-        <w:gridCol w:w="3569"/>
-        <w:gridCol w:w="3604"/>
-        <w:gridCol w:w="3668"/>
-        <w:gridCol w:w="3668"/>
-        <w:gridCol w:w="3668"/>
+        <w:gridCol w:w="3086"/>
+        <w:gridCol w:w="3006"/>
+        <w:gridCol w:w="2252"/>
+        <w:gridCol w:w="2252"/>
+        <w:gridCol w:w="3070"/>
+        <w:gridCol w:w="3012"/>
+        <w:gridCol w:w="3047"/>
+        <w:gridCol w:w="3099"/>
+        <w:gridCol w:w="3099"/>
+        <w:gridCol w:w="3093"/>
       </w:tblGrid>
       <w:tr>
         <w:tc>
           <w:tcPr>
-            <w:tcW w:w="629" w:type="pct"/>
+            <w:tcW w:w="532" w:type="pct"/>
           </w:tcPr>
           <w:p>
             <w:r>
@@ -46,7 +48,7 @@
         </w:tc>
         <w:tc>
           <w:tcPr>
-            <w:tcW w:w="613" w:type="pct"/>
+            <w:tcW w:w="518" w:type="pct"/>
           </w:tcPr>
           <w:p>
             <w:r>
@@ -56,7 +58,34 @@
         </w:tc>
         <w:tc>
           <w:tcPr>
-            <w:tcW w:w="626" w:type="pct"/>
+            <w:tcW w:w="388" w:type="pct"/>
+          </w:tcPr>
+          <w:p>
+            <w:proofErr w:type="spellStart"/>
+            <w:r>
+              <w:t>Burmester</w:t>
+            </w:r>
+            <w:proofErr w:type="spellEnd"/>
+          </w:p>
+        </w:tc>
+        <w:tc>
+          <w:tcPr>
+            <w:tcW w:w="388" w:type="pct"/>
+          </w:tcPr>
+          <w:p>
+            <w:proofErr w:type="spellStart"/>
+            <w:r>
+              <w:t>Burmester</w:t>
+            </w:r>
+            <w:proofErr w:type="spellEnd"/>
+            <w:r>
+              <w:t>-modernized</w:t>
+            </w:r>
+          </w:p>
+        </w:tc>
+        <w:tc>
+          <w:tcPr>
+            <w:tcW w:w="529" w:type="pct"/>
           </w:tcPr>
           <w:p>
             <w:r>
@@ -66,7 +95,7 @@
         </w:tc>
         <w:tc>
           <w:tcPr>
-            <w:tcW w:w="615" w:type="pct"/>
+            <w:tcW w:w="519" w:type="pct"/>
           </w:tcPr>
           <w:p>
             <w:r>
@@ -76,7 +105,7 @@
         </w:tc>
         <w:tc>
           <w:tcPr>
-            <w:tcW w:w="621" w:type="pct"/>
+            <w:tcW w:w="525" w:type="pct"/>
           </w:tcPr>
           <w:p>
             <w:r>
@@ -86,7 +115,7 @@
         </w:tc>
         <w:tc>
           <w:tcPr>
-            <w:tcW w:w="632" w:type="pct"/>
+            <w:tcW w:w="534" w:type="pct"/>
           </w:tcPr>
           <w:p>
             <w:r>
@@ -96,7 +125,7 @@
         </w:tc>
         <w:tc>
           <w:tcPr>
-            <w:tcW w:w="632" w:type="pct"/>
+            <w:tcW w:w="534" w:type="pct"/>
           </w:tcPr>
           <w:p>
             <w:r>
@@ -106,7 +135,7 @@
         </w:tc>
         <w:tc>
           <w:tcPr>
-            <w:tcW w:w="632" w:type="pct"/>
+            <w:tcW w:w="533" w:type="pct"/>
           </w:tcPr>
           <w:p>
             <w:r>
@@ -118,7 +147,7 @@
       <w:tr>
         <w:tc>
           <w:tcPr>
-            <w:tcW w:w="629" w:type="pct"/>
+            <w:tcW w:w="532" w:type="pct"/>
           </w:tcPr>
           <w:p>
             <w:pPr>
@@ -144,7 +173,7 @@
         </w:tc>
         <w:tc>
           <w:tcPr>
-            <w:tcW w:w="613" w:type="pct"/>
+            <w:tcW w:w="518" w:type="pct"/>
           </w:tcPr>
           <w:p>
             <w:pPr>
@@ -170,13 +199,25 @@
         </w:tc>
         <w:tc>
           <w:tcPr>
-            <w:tcW w:w="626" w:type="pct"/>
+            <w:tcW w:w="388" w:type="pct"/>
           </w:tcPr>
           <w:p/>
         </w:tc>
         <w:tc>
           <w:tcPr>
-            <w:tcW w:w="615" w:type="pct"/>
+            <w:tcW w:w="388" w:type="pct"/>
+          </w:tcPr>
+          <w:p/>
+        </w:tc>
+        <w:tc>
+          <w:tcPr>
+            <w:tcW w:w="529" w:type="pct"/>
+          </w:tcPr>
+          <w:p/>
+        </w:tc>
+        <w:tc>
+          <w:tcPr>
+            <w:tcW w:w="519" w:type="pct"/>
           </w:tcPr>
           <w:p>
             <w:r>
@@ -186,7 +227,7 @@
         </w:tc>
         <w:tc>
           <w:tcPr>
-            <w:tcW w:w="621" w:type="pct"/>
+            <w:tcW w:w="525" w:type="pct"/>
           </w:tcPr>
           <w:p>
             <w:r>
@@ -196,7 +237,7 @@
         </w:tc>
         <w:tc>
           <w:tcPr>
-            <w:tcW w:w="632" w:type="pct"/>
+            <w:tcW w:w="534" w:type="pct"/>
           </w:tcPr>
           <w:p>
             <w:pPr>
@@ -209,7 +250,7 @@
         </w:tc>
         <w:tc>
           <w:tcPr>
-            <w:tcW w:w="632" w:type="pct"/>
+            <w:tcW w:w="534" w:type="pct"/>
           </w:tcPr>
           <w:p>
             <w:pPr>
@@ -262,7 +303,7 @@
         </w:tc>
         <w:tc>
           <w:tcPr>
-            <w:tcW w:w="632" w:type="pct"/>
+            <w:tcW w:w="533" w:type="pct"/>
           </w:tcPr>
           <w:p>
             <w:pPr>
@@ -292,7 +333,7 @@
       <w:tr>
         <w:tc>
           <w:tcPr>
-            <w:tcW w:w="629" w:type="pct"/>
+            <w:tcW w:w="532" w:type="pct"/>
           </w:tcPr>
           <w:p>
             <w:pPr>
@@ -336,7 +377,7 @@
         </w:tc>
         <w:tc>
           <w:tcPr>
-            <w:tcW w:w="613" w:type="pct"/>
+            <w:tcW w:w="518" w:type="pct"/>
           </w:tcPr>
           <w:p>
             <w:pPr>
@@ -381,7 +422,99 @@
         </w:tc>
         <w:tc>
           <w:tcPr>
-            <w:tcW w:w="626" w:type="pct"/>
+            <w:tcW w:w="388" w:type="pct"/>
+          </w:tcPr>
+          <w:p>
+            <w:pPr>
+              <w:spacing w:line="240" w:lineRule="auto"/>
+              <w:jc w:val="left"/>
+              <w:rPr>
+                <w:rFonts w:ascii="Times" w:eastAsia="Times New Roman" w:hAnsi="Times" w:cs="Times New Roman"/>
+                <w:color w:val="000000"/>
+                <w:sz w:val="27"/>
+                <w:szCs w:val="27"/>
+              </w:rPr>
+            </w:pPr>
+            <w:r>
+              <w:rPr>
+                <w:rFonts w:ascii="Times" w:eastAsia="Times New Roman" w:hAnsi="Times" w:cs="Times New Roman"/>
+                <w:color w:val="000000"/>
+                <w:sz w:val="27"/>
+                <w:szCs w:val="27"/>
+              </w:rPr>
+              <w:t xml:space="preserve">Bear unto the Lord, sons of God, bear unto the Lord the young of rams: bear unto the Lord glory and </w:t>
+            </w:r>
+            <w:proofErr w:type="spellStart"/>
+            <w:r>
+              <w:rPr>
+                <w:rFonts w:ascii="Times" w:eastAsia="Times New Roman" w:hAnsi="Times" w:cs="Times New Roman"/>
+                <w:color w:val="000000"/>
+                <w:sz w:val="27"/>
+                <w:szCs w:val="27"/>
+              </w:rPr>
+              <w:t>honour</w:t>
+            </w:r>
+            <w:proofErr w:type="spellEnd"/>
+            <w:r>
+              <w:rPr>
+                <w:rFonts w:ascii="Times" w:eastAsia="Times New Roman" w:hAnsi="Times" w:cs="Times New Roman"/>
+                <w:color w:val="000000"/>
+                <w:sz w:val="27"/>
+                <w:szCs w:val="27"/>
+              </w:rPr>
+              <w:t>.</w:t>
+            </w:r>
+          </w:p>
+        </w:tc>
+        <w:tc>
+          <w:tcPr>
+            <w:tcW w:w="388" w:type="pct"/>
+          </w:tcPr>
+          <w:p>
+            <w:pPr>
+              <w:spacing w:line="240" w:lineRule="auto"/>
+              <w:jc w:val="left"/>
+              <w:rPr>
+                <w:rFonts w:ascii="Times" w:eastAsia="Times New Roman" w:hAnsi="Times" w:cs="Times New Roman"/>
+                <w:color w:val="000000"/>
+                <w:sz w:val="27"/>
+                <w:szCs w:val="27"/>
+              </w:rPr>
+            </w:pPr>
+            <w:r>
+              <w:rPr>
+                <w:rFonts w:ascii="Times" w:eastAsia="Times New Roman" w:hAnsi="Times" w:cs="Times New Roman"/>
+                <w:color w:val="000000"/>
+                <w:sz w:val="27"/>
+                <w:szCs w:val="27"/>
+              </w:rPr>
+              <w:t xml:space="preserve">Bring to the Lord, sons of God, bring to the Lord the young of rams; bring to the Lord glory and </w:t>
+            </w:r>
+            <w:proofErr w:type="spellStart"/>
+            <w:r>
+              <w:rPr>
+                <w:rFonts w:ascii="Times" w:eastAsia="Times New Roman" w:hAnsi="Times" w:cs="Times New Roman"/>
+                <w:color w:val="000000"/>
+                <w:sz w:val="27"/>
+                <w:szCs w:val="27"/>
+              </w:rPr>
+              <w:t>honour</w:t>
+            </w:r>
+            <w:proofErr w:type="spellEnd"/>
+            <w:r>
+              <w:rPr>
+                <w:rFonts w:ascii="Times" w:eastAsia="Times New Roman" w:hAnsi="Times" w:cs="Times New Roman"/>
+                <w:color w:val="000000"/>
+                <w:sz w:val="27"/>
+                <w:szCs w:val="27"/>
+              </w:rPr>
+              <w:t>.</w:t>
+            </w:r>
+          </w:p>
+        </w:tc>
+        <w:tc>
+          <w:tcPr>
+            <w:tcW w:w="529" w:type="pct"/>
           </w:tcPr>
           <w:p>
             <w:pPr>
@@ -427,7 +560,7 @@
         </w:tc>
         <w:tc>
           <w:tcPr>
-            <w:tcW w:w="615" w:type="pct"/>
+            <w:tcW w:w="519" w:type="pct"/>
           </w:tcPr>
           <w:p>
             <w:r>
@@ -445,7 +578,7 @@
         </w:tc>
         <w:tc>
           <w:tcPr>
-            <w:tcW w:w="621" w:type="pct"/>
+            <w:tcW w:w="525" w:type="pct"/>
           </w:tcPr>
           <w:p>
             <w:r>
@@ -455,7 +588,7 @@
         </w:tc>
         <w:tc>
           <w:tcPr>
-            <w:tcW w:w="632" w:type="pct"/>
+            <w:tcW w:w="534" w:type="pct"/>
           </w:tcPr>
           <w:p>
             <w:pPr>
@@ -476,7 +609,7 @@
         </w:tc>
         <w:tc>
           <w:tcPr>
-            <w:tcW w:w="632" w:type="pct"/>
+            <w:tcW w:w="534" w:type="pct"/>
           </w:tcPr>
           <w:p>
             <w:pPr>
@@ -529,7 +662,7 @@
         </w:tc>
         <w:tc>
           <w:tcPr>
-            <w:tcW w:w="632" w:type="pct"/>
+            <w:tcW w:w="533" w:type="pct"/>
           </w:tcPr>
           <w:p>
             <w:pPr>
@@ -605,7 +738,7 @@
       <w:tr>
         <w:tc>
           <w:tcPr>
-            <w:tcW w:w="629" w:type="pct"/>
+            <w:tcW w:w="532" w:type="pct"/>
           </w:tcPr>
           <w:p>
             <w:pPr>
@@ -632,7 +765,7 @@
         </w:tc>
         <w:tc>
           <w:tcPr>
-            <w:tcW w:w="613" w:type="pct"/>
+            <w:tcW w:w="518" w:type="pct"/>
           </w:tcPr>
           <w:p>
             <w:pPr>
@@ -665,7 +798,78 @@
         </w:tc>
         <w:tc>
           <w:tcPr>
-            <w:tcW w:w="626" w:type="pct"/>
+            <w:tcW w:w="388" w:type="pct"/>
+          </w:tcPr>
+          <w:p>
+            <w:pPr>
+              <w:spacing w:line="240" w:lineRule="auto"/>
+              <w:jc w:val="left"/>
+              <w:rPr>
+                <w:rFonts w:ascii="Times" w:eastAsia="Times New Roman" w:hAnsi="Times" w:cs="Times New Roman"/>
+                <w:color w:val="000000"/>
+                <w:sz w:val="27"/>
+                <w:szCs w:val="27"/>
+              </w:rPr>
+            </w:pPr>
+            <w:r>
+              <w:rPr>
+                <w:rFonts w:ascii="Times" w:eastAsia="Times New Roman" w:hAnsi="Times" w:cs="Times New Roman"/>
+                <w:color w:val="000000"/>
+                <w:sz w:val="27"/>
+                <w:szCs w:val="27"/>
+              </w:rPr>
+              <w:t xml:space="preserve">Bear unto the Lord glory to His Name: worship the Lord in His holy </w:t>
+            </w:r>
+            <w:r>
+              <w:rPr>
+                <w:rFonts w:ascii="Times" w:eastAsia="Times New Roman" w:hAnsi="Times" w:cs="Times New Roman"/>
+                <w:i/>
+                <w:color w:val="000000"/>
+                <w:sz w:val="27"/>
+                <w:szCs w:val="27"/>
+              </w:rPr>
+              <w:t>court</w:t>
+            </w:r>
+            <w:r>
+              <w:rPr>
+                <w:rFonts w:ascii="Times" w:eastAsia="Times New Roman" w:hAnsi="Times" w:cs="Times New Roman"/>
+                <w:color w:val="000000"/>
+                <w:sz w:val="27"/>
+                <w:szCs w:val="27"/>
+              </w:rPr>
+              <w:t>.</w:t>
+            </w:r>
+          </w:p>
+        </w:tc>
+        <w:tc>
+          <w:tcPr>
+            <w:tcW w:w="388" w:type="pct"/>
+          </w:tcPr>
+          <w:p>
+            <w:pPr>
+              <w:spacing w:line="240" w:lineRule="auto"/>
+              <w:jc w:val="left"/>
+              <w:rPr>
+                <w:rFonts w:ascii="Times" w:eastAsia="Times New Roman" w:hAnsi="Times" w:cs="Times New Roman"/>
+                <w:color w:val="000000"/>
+                <w:sz w:val="27"/>
+                <w:szCs w:val="27"/>
+              </w:rPr>
+            </w:pPr>
+            <w:r>
+              <w:rPr>
+                <w:rFonts w:ascii="Times" w:eastAsia="Times New Roman" w:hAnsi="Times" w:cs="Times New Roman"/>
+                <w:color w:val="000000"/>
+                <w:sz w:val="27"/>
+                <w:szCs w:val="27"/>
+              </w:rPr>
+              <w:t>Bring to the Lord glory to His Name; worship the Lord in His holy court.</w:t>
+            </w:r>
+          </w:p>
+        </w:tc>
+        <w:tc>
+          <w:tcPr>
+            <w:tcW w:w="529" w:type="pct"/>
           </w:tcPr>
           <w:p>
             <w:pPr>
@@ -691,7 +895,7 @@
         </w:tc>
         <w:tc>
           <w:tcPr>
-            <w:tcW w:w="615" w:type="pct"/>
+            <w:tcW w:w="519" w:type="pct"/>
           </w:tcPr>
           <w:p>
             <w:r>
@@ -701,7 +905,7 @@
         </w:tc>
         <w:tc>
           <w:tcPr>
-            <w:tcW w:w="621" w:type="pct"/>
+            <w:tcW w:w="525" w:type="pct"/>
           </w:tcPr>
           <w:p>
             <w:r>
@@ -711,7 +915,7 @@
         </w:tc>
         <w:tc>
           <w:tcPr>
-            <w:tcW w:w="632" w:type="pct"/>
+            <w:tcW w:w="534" w:type="pct"/>
           </w:tcPr>
           <w:p>
             <w:pPr>
@@ -732,7 +936,7 @@
         </w:tc>
         <w:tc>
           <w:tcPr>
-            <w:tcW w:w="632" w:type="pct"/>
+            <w:tcW w:w="534" w:type="pct"/>
           </w:tcPr>
           <w:p>
             <w:pPr>
@@ -787,7 +991,7 @@
         </w:tc>
         <w:tc>
           <w:tcPr>
-            <w:tcW w:w="632" w:type="pct"/>
+            <w:tcW w:w="533" w:type="pct"/>
           </w:tcPr>
           <w:p>
             <w:pPr>
@@ -840,7 +1044,7 @@
       <w:tr>
         <w:tc>
           <w:tcPr>
-            <w:tcW w:w="629" w:type="pct"/>
+            <w:tcW w:w="532" w:type="pct"/>
           </w:tcPr>
           <w:p>
             <w:pPr>
@@ -876,13 +1080,14 @@
         </w:tc>
         <w:tc>
           <w:tcPr>
-            <w:tcW w:w="613" w:type="pct"/>
+            <w:tcW w:w="518" w:type="pct"/>
           </w:tcPr>
           <w:p>
             <w:pPr>
               <w:pStyle w:val="EnglishHangNoCoptic"/>
             </w:pPr>
             <w:r>
+              <w:lastRenderedPageBreak/>
               <w:t xml:space="preserve">3 The voice of the Lord </w:t>
             </w:r>
             <w:r>
@@ -928,12 +1133,106 @@
           <w:p>
             <w:pPr>
               <w:pStyle w:val="EngIndEnd"/>
-            </w:pPr>
-          </w:p>
-        </w:tc>
-        <w:tc>
-          <w:tcPr>
-            <w:tcW w:w="626" w:type="pct"/>
+              <w:ind w:firstLine="0"/>
+            </w:pPr>
+          </w:p>
+        </w:tc>
+        <w:tc>
+          <w:tcPr>
+            <w:tcW w:w="388" w:type="pct"/>
+          </w:tcPr>
+          <w:p>
+            <w:pPr>
+              <w:spacing w:line="240" w:lineRule="auto"/>
+              <w:jc w:val="left"/>
+              <w:rPr>
+                <w:rFonts w:ascii="Times" w:eastAsia="Times New Roman" w:hAnsi="Times" w:cs="Times New Roman"/>
+                <w:color w:val="000000"/>
+                <w:sz w:val="27"/>
+                <w:szCs w:val="27"/>
+              </w:rPr>
+            </w:pPr>
+            <w:r>
+              <w:rPr>
+                <w:rFonts w:ascii="Times" w:eastAsia="Times New Roman" w:hAnsi="Times" w:cs="Times New Roman"/>
+                <w:color w:val="000000"/>
+                <w:sz w:val="27"/>
+                <w:szCs w:val="27"/>
+              </w:rPr>
+              <w:lastRenderedPageBreak/>
+              <w:t xml:space="preserve">The voice of the Lord (is) upon the waters: </w:t>
+            </w:r>
+            <w:proofErr w:type="gramStart"/>
+            <w:r>
+              <w:rPr>
+                <w:rFonts w:ascii="Times" w:eastAsia="Times New Roman" w:hAnsi="Times" w:cs="Times New Roman"/>
+                <w:color w:val="000000"/>
+                <w:sz w:val="27"/>
+                <w:szCs w:val="27"/>
+              </w:rPr>
+              <w:t>the</w:t>
+            </w:r>
+            <w:proofErr w:type="gramEnd"/>
+            <w:r>
+              <w:rPr>
+                <w:rFonts w:ascii="Times" w:eastAsia="Times New Roman" w:hAnsi="Times" w:cs="Times New Roman"/>
+                <w:color w:val="000000"/>
+                <w:sz w:val="27"/>
+                <w:szCs w:val="27"/>
+              </w:rPr>
+              <w:t xml:space="preserve"> God of glory hath thundered; the Lord (is) upon many waters.</w:t>
+            </w:r>
+          </w:p>
+        </w:tc>
+        <w:tc>
+          <w:tcPr>
+            <w:tcW w:w="388" w:type="pct"/>
+          </w:tcPr>
+          <w:p>
+            <w:pPr>
+              <w:spacing w:line="240" w:lineRule="auto"/>
+              <w:jc w:val="left"/>
+              <w:rPr>
+                <w:rFonts w:ascii="Times" w:eastAsia="Times New Roman" w:hAnsi="Times" w:cs="Times New Roman"/>
+                <w:color w:val="000000"/>
+                <w:sz w:val="27"/>
+                <w:szCs w:val="27"/>
+              </w:rPr>
+            </w:pPr>
+            <w:r>
+              <w:rPr>
+                <w:rFonts w:ascii="Times" w:eastAsia="Times New Roman" w:hAnsi="Times" w:cs="Times New Roman"/>
+                <w:color w:val="000000"/>
+                <w:sz w:val="27"/>
+                <w:szCs w:val="27"/>
+              </w:rPr>
+              <w:t xml:space="preserve">The voice of the Lord is on the waters: </w:t>
+            </w:r>
+            <w:proofErr w:type="gramStart"/>
+            <w:r>
+              <w:rPr>
+                <w:rFonts w:ascii="Times" w:eastAsia="Times New Roman" w:hAnsi="Times" w:cs="Times New Roman"/>
+                <w:color w:val="000000"/>
+                <w:sz w:val="27"/>
+                <w:szCs w:val="27"/>
+              </w:rPr>
+              <w:t>the</w:t>
+            </w:r>
+            <w:proofErr w:type="gramEnd"/>
+            <w:r>
+              <w:rPr>
+                <w:rFonts w:ascii="Times" w:eastAsia="Times New Roman" w:hAnsi="Times" w:cs="Times New Roman"/>
+                <w:color w:val="000000"/>
+                <w:sz w:val="27"/>
+                <w:szCs w:val="27"/>
+              </w:rPr>
+              <w:t xml:space="preserve"> God of glory has thundered: the Lord is upon many waters.</w:t>
+            </w:r>
+          </w:p>
+        </w:tc>
+        <w:tc>
+          <w:tcPr>
+            <w:tcW w:w="529" w:type="pct"/>
           </w:tcPr>
           <w:p>
             <w:pPr>
@@ -979,7 +1278,7 @@
         </w:tc>
         <w:tc>
           <w:tcPr>
-            <w:tcW w:w="615" w:type="pct"/>
+            <w:tcW w:w="519" w:type="pct"/>
           </w:tcPr>
           <w:p>
             <w:r>
@@ -989,7 +1288,7 @@
         </w:tc>
         <w:tc>
           <w:tcPr>
-            <w:tcW w:w="621" w:type="pct"/>
+            <w:tcW w:w="525" w:type="pct"/>
           </w:tcPr>
           <w:p>
             <w:r>
@@ -999,7 +1298,7 @@
         </w:tc>
         <w:tc>
           <w:tcPr>
-            <w:tcW w:w="632" w:type="pct"/>
+            <w:tcW w:w="534" w:type="pct"/>
           </w:tcPr>
           <w:p>
             <w:pPr>
@@ -1022,13 +1321,14 @@
               <w:pStyle w:val="EngIndEnd"/>
             </w:pPr>
             <w:r>
+              <w:lastRenderedPageBreak/>
               <w:t>the Lord, over many waters,</w:t>
             </w:r>
           </w:p>
         </w:tc>
         <w:tc>
           <w:tcPr>
-            <w:tcW w:w="632" w:type="pct"/>
+            <w:tcW w:w="534" w:type="pct"/>
           </w:tcPr>
           <w:p>
             <w:pPr>
@@ -1048,6 +1348,7 @@
                 <w:szCs w:val="24"/>
                 <w:shd w:val="clear" w:color="auto" w:fill="FFFFFF"/>
               </w:rPr>
+              <w:lastRenderedPageBreak/>
               <w:t xml:space="preserve">The voice of the Lord is upon the waters: </w:t>
             </w:r>
             <w:proofErr w:type="gramStart"/>
@@ -1081,7 +1382,7 @@
         </w:tc>
         <w:tc>
           <w:tcPr>
-            <w:tcW w:w="632" w:type="pct"/>
+            <w:tcW w:w="533" w:type="pct"/>
           </w:tcPr>
           <w:p>
             <w:pPr>
@@ -1157,14 +1458,13 @@
       <w:tr>
         <w:tc>
           <w:tcPr>
-            <w:tcW w:w="629" w:type="pct"/>
+            <w:tcW w:w="532" w:type="pct"/>
           </w:tcPr>
           <w:p>
             <w:pPr>
               <w:pStyle w:val="EnglishHangNoCoptic"/>
             </w:pPr>
             <w:r>
-              <w:lastRenderedPageBreak/>
               <w:t>4 The voice of the Lord is with power;</w:t>
             </w:r>
           </w:p>
@@ -1185,7 +1485,7 @@
         </w:tc>
         <w:tc>
           <w:tcPr>
-            <w:tcW w:w="613" w:type="pct"/>
+            <w:tcW w:w="518" w:type="pct"/>
           </w:tcPr>
           <w:p>
             <w:pPr>
@@ -1224,7 +1524,59 @@
         </w:tc>
         <w:tc>
           <w:tcPr>
-            <w:tcW w:w="626" w:type="pct"/>
+            <w:tcW w:w="388" w:type="pct"/>
+          </w:tcPr>
+          <w:p>
+            <w:pPr>
+              <w:spacing w:line="240" w:lineRule="auto"/>
+              <w:jc w:val="left"/>
+              <w:rPr>
+                <w:rFonts w:ascii="Times" w:eastAsia="Times New Roman" w:hAnsi="Times" w:cs="Times New Roman"/>
+                <w:color w:val="000000"/>
+                <w:sz w:val="27"/>
+                <w:szCs w:val="27"/>
+              </w:rPr>
+            </w:pPr>
+            <w:r>
+              <w:rPr>
+                <w:rFonts w:ascii="Times" w:eastAsia="Times New Roman" w:hAnsi="Times" w:cs="Times New Roman"/>
+                <w:color w:val="000000"/>
+                <w:sz w:val="27"/>
+                <w:szCs w:val="27"/>
+              </w:rPr>
+              <w:t>The voice of the Lord (is) in strength; the voice of the Lord (is) in great beauty.</w:t>
+            </w:r>
+          </w:p>
+        </w:tc>
+        <w:tc>
+          <w:tcPr>
+            <w:tcW w:w="388" w:type="pct"/>
+          </w:tcPr>
+          <w:p>
+            <w:pPr>
+              <w:spacing w:line="240" w:lineRule="auto"/>
+              <w:jc w:val="left"/>
+              <w:rPr>
+                <w:rFonts w:ascii="Times" w:eastAsia="Times New Roman" w:hAnsi="Times" w:cs="Times New Roman"/>
+                <w:color w:val="000000"/>
+                <w:sz w:val="27"/>
+                <w:szCs w:val="27"/>
+              </w:rPr>
+            </w:pPr>
+            <w:r>
+              <w:rPr>
+                <w:rFonts w:ascii="Times" w:eastAsia="Times New Roman" w:hAnsi="Times" w:cs="Times New Roman"/>
+                <w:color w:val="000000"/>
+                <w:sz w:val="27"/>
+                <w:szCs w:val="27"/>
+              </w:rPr>
+              <w:t>The voice of the Lord is in strength; the voice of the Lord is in great beauty.</w:t>
+            </w:r>
+          </w:p>
+        </w:tc>
+        <w:tc>
+          <w:tcPr>
+            <w:tcW w:w="529" w:type="pct"/>
           </w:tcPr>
           <w:p>
             <w:pPr>
@@ -1270,7 +1622,7 @@
         </w:tc>
         <w:tc>
           <w:tcPr>
-            <w:tcW w:w="615" w:type="pct"/>
+            <w:tcW w:w="519" w:type="pct"/>
           </w:tcPr>
           <w:p>
             <w:r>
@@ -1280,7 +1632,7 @@
         </w:tc>
         <w:tc>
           <w:tcPr>
-            <w:tcW w:w="621" w:type="pct"/>
+            <w:tcW w:w="525" w:type="pct"/>
           </w:tcPr>
           <w:p>
             <w:r>
@@ -1290,7 +1642,7 @@
         </w:tc>
         <w:tc>
           <w:tcPr>
-            <w:tcW w:w="632" w:type="pct"/>
+            <w:tcW w:w="534" w:type="pct"/>
           </w:tcPr>
           <w:p>
             <w:pPr>
@@ -1311,7 +1663,7 @@
         </w:tc>
         <w:tc>
           <w:tcPr>
-            <w:tcW w:w="632" w:type="pct"/>
+            <w:tcW w:w="534" w:type="pct"/>
           </w:tcPr>
           <w:p>
             <w:pPr>
@@ -1342,7 +1694,7 @@
         </w:tc>
         <w:tc>
           <w:tcPr>
-            <w:tcW w:w="632" w:type="pct"/>
+            <w:tcW w:w="533" w:type="pct"/>
           </w:tcPr>
           <w:p>
             <w:pPr>
@@ -1395,7 +1747,7 @@
       <w:tr>
         <w:tc>
           <w:tcPr>
-            <w:tcW w:w="629" w:type="pct"/>
+            <w:tcW w:w="532" w:type="pct"/>
           </w:tcPr>
           <w:p>
             <w:pPr>
@@ -1431,7 +1783,7 @@
         </w:tc>
         <w:tc>
           <w:tcPr>
-            <w:tcW w:w="613" w:type="pct"/>
+            <w:tcW w:w="518" w:type="pct"/>
           </w:tcPr>
           <w:p>
             <w:pPr>
@@ -1461,7 +1813,59 @@
         </w:tc>
         <w:tc>
           <w:tcPr>
-            <w:tcW w:w="626" w:type="pct"/>
+            <w:tcW w:w="388" w:type="pct"/>
+          </w:tcPr>
+          <w:p>
+            <w:pPr>
+              <w:spacing w:line="240" w:lineRule="auto"/>
+              <w:jc w:val="left"/>
+              <w:rPr>
+                <w:rFonts w:ascii="Times" w:eastAsia="Times New Roman" w:hAnsi="Times" w:cs="Times New Roman"/>
+                <w:color w:val="000000"/>
+                <w:sz w:val="27"/>
+                <w:szCs w:val="27"/>
+              </w:rPr>
+            </w:pPr>
+            <w:r>
+              <w:rPr>
+                <w:rFonts w:ascii="Times" w:eastAsia="Times New Roman" w:hAnsi="Times" w:cs="Times New Roman"/>
+                <w:color w:val="000000"/>
+                <w:sz w:val="27"/>
+                <w:szCs w:val="27"/>
+              </w:rPr>
+              <w:t>The voice of the Lord will crush the cedar. The Lord will crush the cedar of the Lebanon,</w:t>
+            </w:r>
+          </w:p>
+        </w:tc>
+        <w:tc>
+          <w:tcPr>
+            <w:tcW w:w="388" w:type="pct"/>
+          </w:tcPr>
+          <w:p>
+            <w:pPr>
+              <w:spacing w:line="240" w:lineRule="auto"/>
+              <w:jc w:val="left"/>
+              <w:rPr>
+                <w:rFonts w:ascii="Times" w:eastAsia="Times New Roman" w:hAnsi="Times" w:cs="Times New Roman"/>
+                <w:color w:val="000000"/>
+                <w:sz w:val="27"/>
+                <w:szCs w:val="27"/>
+              </w:rPr>
+            </w:pPr>
+            <w:r>
+              <w:rPr>
+                <w:rFonts w:ascii="Times" w:eastAsia="Times New Roman" w:hAnsi="Times" w:cs="Times New Roman"/>
+                <w:color w:val="000000"/>
+                <w:sz w:val="27"/>
+                <w:szCs w:val="27"/>
+              </w:rPr>
+              <w:t>The voice of the Lord will crush the cedar. The Lord will crush the cedar of Lebanon,</w:t>
+            </w:r>
+          </w:p>
+        </w:tc>
+        <w:tc>
+          <w:tcPr>
+            <w:tcW w:w="529" w:type="pct"/>
           </w:tcPr>
           <w:p>
             <w:pPr>
@@ -1507,7 +1911,7 @@
         </w:tc>
         <w:tc>
           <w:tcPr>
-            <w:tcW w:w="615" w:type="pct"/>
+            <w:tcW w:w="519" w:type="pct"/>
           </w:tcPr>
           <w:p>
             <w:r>
@@ -1525,7 +1929,7 @@
         </w:tc>
         <w:tc>
           <w:tcPr>
-            <w:tcW w:w="621" w:type="pct"/>
+            <w:tcW w:w="525" w:type="pct"/>
           </w:tcPr>
           <w:p>
             <w:r>
@@ -1543,7 +1947,7 @@
         </w:tc>
         <w:tc>
           <w:tcPr>
-            <w:tcW w:w="632" w:type="pct"/>
+            <w:tcW w:w="534" w:type="pct"/>
           </w:tcPr>
           <w:p>
             <w:pPr>
@@ -1564,7 +1968,7 @@
         </w:tc>
         <w:tc>
           <w:tcPr>
-            <w:tcW w:w="632" w:type="pct"/>
+            <w:tcW w:w="534" w:type="pct"/>
           </w:tcPr>
           <w:p>
             <w:pPr>
@@ -1641,7 +2045,7 @@
         </w:tc>
         <w:tc>
           <w:tcPr>
-            <w:tcW w:w="632" w:type="pct"/>
+            <w:tcW w:w="533" w:type="pct"/>
           </w:tcPr>
           <w:p>
             <w:pPr>
@@ -1694,7 +2098,7 @@
       <w:tr>
         <w:tc>
           <w:tcPr>
-            <w:tcW w:w="629" w:type="pct"/>
+            <w:tcW w:w="532" w:type="pct"/>
           </w:tcPr>
           <w:p>
             <w:pPr>
@@ -1721,7 +2125,7 @@
         </w:tc>
         <w:tc>
           <w:tcPr>
-            <w:tcW w:w="613" w:type="pct"/>
+            <w:tcW w:w="518" w:type="pct"/>
           </w:tcPr>
           <w:p>
             <w:pPr>
@@ -1775,7 +2179,60 @@
         </w:tc>
         <w:tc>
           <w:tcPr>
-            <w:tcW w:w="626" w:type="pct"/>
+            <w:tcW w:w="388" w:type="pct"/>
+          </w:tcPr>
+          <w:p>
+            <w:pPr>
+              <w:spacing w:line="240" w:lineRule="auto"/>
+              <w:jc w:val="left"/>
+              <w:rPr>
+                <w:rFonts w:ascii="Times" w:eastAsia="Times New Roman" w:hAnsi="Times" w:cs="Times New Roman"/>
+                <w:color w:val="000000"/>
+                <w:sz w:val="27"/>
+                <w:szCs w:val="27"/>
+              </w:rPr>
+            </w:pPr>
+            <w:r>
+              <w:rPr>
+                <w:rFonts w:ascii="Times" w:eastAsia="Times New Roman" w:hAnsi="Times" w:cs="Times New Roman"/>
+                <w:color w:val="000000"/>
+                <w:sz w:val="27"/>
+                <w:szCs w:val="27"/>
+              </w:rPr>
+              <w:t>and He will cause them to be slender as the calf of the Lebanon: and the beloved as a son of the unicorns.</w:t>
+            </w:r>
+          </w:p>
+        </w:tc>
+        <w:tc>
+          <w:tcPr>
+            <w:tcW w:w="388" w:type="pct"/>
+          </w:tcPr>
+          <w:p>
+            <w:pPr>
+              <w:spacing w:line="240" w:lineRule="auto"/>
+              <w:jc w:val="left"/>
+              <w:rPr>
+                <w:rFonts w:ascii="Times" w:eastAsia="Times New Roman" w:hAnsi="Times" w:cs="Times New Roman"/>
+                <w:i/>
+                <w:color w:val="000000"/>
+                <w:sz w:val="27"/>
+                <w:szCs w:val="27"/>
+              </w:rPr>
+            </w:pPr>
+            <w:r>
+              <w:rPr>
+                <w:rFonts w:ascii="Times" w:eastAsia="Times New Roman" w:hAnsi="Times" w:cs="Times New Roman"/>
+                <w:color w:val="000000"/>
+                <w:sz w:val="27"/>
+                <w:szCs w:val="27"/>
+              </w:rPr>
+              <w:t>And He will [break them into pieces] like a calf of Lebanon, and the beloved like a son of a unicorn.</w:t>
+            </w:r>
+          </w:p>
+        </w:tc>
+        <w:tc>
+          <w:tcPr>
+            <w:tcW w:w="529" w:type="pct"/>
           </w:tcPr>
           <w:p>
             <w:pPr>
@@ -1801,7 +2258,7 @@
         </w:tc>
         <w:tc>
           <w:tcPr>
-            <w:tcW w:w="615" w:type="pct"/>
+            <w:tcW w:w="519" w:type="pct"/>
           </w:tcPr>
           <w:p>
             <w:r>
@@ -1819,7 +2276,7 @@
         </w:tc>
         <w:tc>
           <w:tcPr>
-            <w:tcW w:w="621" w:type="pct"/>
+            <w:tcW w:w="525" w:type="pct"/>
           </w:tcPr>
           <w:p>
             <w:r>
@@ -1829,7 +2286,7 @@
         </w:tc>
         <w:tc>
           <w:tcPr>
-            <w:tcW w:w="632" w:type="pct"/>
+            <w:tcW w:w="534" w:type="pct"/>
           </w:tcPr>
           <w:p>
             <w:pPr>
@@ -1858,7 +2315,7 @@
         </w:tc>
         <w:tc>
           <w:tcPr>
-            <w:tcW w:w="632" w:type="pct"/>
+            <w:tcW w:w="534" w:type="pct"/>
           </w:tcPr>
           <w:p>
             <w:pPr>
@@ -1933,7 +2390,7 @@
         </w:tc>
         <w:tc>
           <w:tcPr>
-            <w:tcW w:w="632" w:type="pct"/>
+            <w:tcW w:w="533" w:type="pct"/>
           </w:tcPr>
           <w:p>
             <w:pPr>
@@ -1986,7 +2443,7 @@
       <w:tr>
         <w:tc>
           <w:tcPr>
-            <w:tcW w:w="629" w:type="pct"/>
+            <w:tcW w:w="532" w:type="pct"/>
           </w:tcPr>
           <w:p>
             <w:pPr>
@@ -2004,7 +2461,7 @@
         </w:tc>
         <w:tc>
           <w:tcPr>
-            <w:tcW w:w="613" w:type="pct"/>
+            <w:tcW w:w="518" w:type="pct"/>
           </w:tcPr>
           <w:p>
             <w:pPr>
@@ -2029,7 +2486,55 @@
         </w:tc>
         <w:tc>
           <w:tcPr>
-            <w:tcW w:w="626" w:type="pct"/>
+            <w:tcW w:w="388" w:type="pct"/>
+          </w:tcPr>
+          <w:p>
+            <w:pPr>
+              <w:rPr>
+                <w:rFonts w:ascii="Times" w:eastAsia="Times New Roman" w:hAnsi="Times" w:cs="Times New Roman"/>
+                <w:color w:val="000000"/>
+                <w:sz w:val="27"/>
+                <w:szCs w:val="27"/>
+              </w:rPr>
+            </w:pPr>
+            <w:r>
+              <w:rPr>
+                <w:rFonts w:ascii="Times" w:eastAsia="Times New Roman" w:hAnsi="Times" w:cs="Times New Roman"/>
+                <w:color w:val="000000"/>
+                <w:sz w:val="27"/>
+                <w:szCs w:val="27"/>
+              </w:rPr>
+              <w:t>The voice of the Lord will cleave a flame of fire.</w:t>
+            </w:r>
+          </w:p>
+        </w:tc>
+        <w:tc>
+          <w:tcPr>
+            <w:tcW w:w="388" w:type="pct"/>
+          </w:tcPr>
+          <w:p>
+            <w:pPr>
+              <w:rPr>
+                <w:rFonts w:ascii="Times" w:eastAsia="Times New Roman" w:hAnsi="Times" w:cs="Times New Roman"/>
+                <w:color w:val="000000"/>
+                <w:sz w:val="27"/>
+                <w:szCs w:val="27"/>
+              </w:rPr>
+            </w:pPr>
+            <w:r>
+              <w:rPr>
+                <w:rFonts w:ascii="Times" w:eastAsia="Times New Roman" w:hAnsi="Times" w:cs="Times New Roman"/>
+                <w:color w:val="000000"/>
+                <w:sz w:val="27"/>
+                <w:szCs w:val="27"/>
+              </w:rPr>
+              <w:t>The voice of the Lord will divide a flame of fire.</w:t>
+            </w:r>
+          </w:p>
+        </w:tc>
+        <w:tc>
+          <w:tcPr>
+            <w:tcW w:w="529" w:type="pct"/>
           </w:tcPr>
           <w:p>
             <w:r>
@@ -2045,7 +2550,7 @@
         </w:tc>
         <w:tc>
           <w:tcPr>
-            <w:tcW w:w="615" w:type="pct"/>
+            <w:tcW w:w="519" w:type="pct"/>
           </w:tcPr>
           <w:p>
             <w:r>
@@ -2071,7 +2576,7 @@
         </w:tc>
         <w:tc>
           <w:tcPr>
-            <w:tcW w:w="621" w:type="pct"/>
+            <w:tcW w:w="525" w:type="pct"/>
           </w:tcPr>
           <w:p>
             <w:r>
@@ -2089,7 +2594,7 @@
         </w:tc>
         <w:tc>
           <w:tcPr>
-            <w:tcW w:w="632" w:type="pct"/>
+            <w:tcW w:w="534" w:type="pct"/>
           </w:tcPr>
           <w:p>
             <w:pPr>
@@ -2102,7 +2607,7 @@
         </w:tc>
         <w:tc>
           <w:tcPr>
-            <w:tcW w:w="632" w:type="pct"/>
+            <w:tcW w:w="534" w:type="pct"/>
           </w:tcPr>
           <w:p>
             <w:pPr>
@@ -2145,7 +2650,7 @@
         </w:tc>
         <w:tc>
           <w:tcPr>
-            <w:tcW w:w="632" w:type="pct"/>
+            <w:tcW w:w="533" w:type="pct"/>
           </w:tcPr>
           <w:p>
             <w:pPr>
@@ -2175,7 +2680,7 @@
       <w:tr>
         <w:tc>
           <w:tcPr>
-            <w:tcW w:w="629" w:type="pct"/>
+            <w:tcW w:w="532" w:type="pct"/>
           </w:tcPr>
           <w:p>
             <w:pPr>
@@ -2191,15 +2696,7 @@
             </w:pPr>
             <w:r>
               <w:tab/>
-              <w:t xml:space="preserve">the Lord whirls the desert of </w:t>
-            </w:r>
-            <w:proofErr w:type="spellStart"/>
-            <w:r>
-              <w:t>Kadesh</w:t>
-            </w:r>
-            <w:proofErr w:type="spellEnd"/>
-            <w:r>
-              <w:t>.</w:t>
+              <w:t>the Lord whirls the desert of Kadesh.</w:t>
             </w:r>
           </w:p>
           <w:p>
@@ -2210,7 +2707,7 @@
         </w:tc>
         <w:tc>
           <w:tcPr>
-            <w:tcW w:w="613" w:type="pct"/>
+            <w:tcW w:w="518" w:type="pct"/>
           </w:tcPr>
           <w:p>
             <w:pPr>
@@ -2244,27 +2741,196 @@
               <w:t>shakes the wilderness</w:t>
             </w:r>
             <w:r>
-              <w:t xml:space="preserve"> of </w:t>
+              <w:t xml:space="preserve"> of Kadesh.</w:t>
+            </w:r>
+          </w:p>
+          <w:p>
+            <w:pPr>
+              <w:spacing w:line="240" w:lineRule="auto"/>
+              <w:jc w:val="left"/>
+            </w:pPr>
+          </w:p>
+        </w:tc>
+        <w:tc>
+          <w:tcPr>
+            <w:tcW w:w="388" w:type="pct"/>
+          </w:tcPr>
+          <w:p>
+            <w:pPr>
+              <w:spacing w:line="240" w:lineRule="auto"/>
+              <w:jc w:val="left"/>
+              <w:rPr>
+                <w:rFonts w:ascii="Times" w:eastAsia="Times New Roman" w:hAnsi="Times" w:cs="Times New Roman"/>
+                <w:color w:val="000000"/>
+                <w:sz w:val="27"/>
+                <w:szCs w:val="27"/>
+              </w:rPr>
+            </w:pPr>
+            <w:r>
+              <w:rPr>
+                <w:rFonts w:ascii="Times" w:eastAsia="Times New Roman" w:hAnsi="Times" w:cs="Times New Roman"/>
+                <w:color w:val="000000"/>
+                <w:sz w:val="27"/>
+                <w:szCs w:val="27"/>
+              </w:rPr>
+              <w:t xml:space="preserve">The voice of the Lord will shake the desert; the Lord will shake the desert of </w:t>
+            </w:r>
+            <w:r>
+              <w:rPr>
+                <w:rFonts w:ascii="Times" w:eastAsia="Times New Roman" w:hAnsi="Times" w:cs="Times New Roman"/>
+                <w:color w:val="000000"/>
+                <w:sz w:val="27"/>
+                <w:szCs w:val="27"/>
+              </w:rPr>
+              <w:lastRenderedPageBreak/>
+              <w:t>Cades.</w:t>
+            </w:r>
+          </w:p>
+        </w:tc>
+        <w:tc>
+          <w:tcPr>
+            <w:tcW w:w="388" w:type="pct"/>
+          </w:tcPr>
+          <w:p>
+            <w:pPr>
+              <w:spacing w:line="240" w:lineRule="auto"/>
+              <w:jc w:val="left"/>
+              <w:rPr>
+                <w:rFonts w:ascii="Times" w:eastAsia="Times New Roman" w:hAnsi="Times" w:cs="Times New Roman"/>
+                <w:color w:val="000000"/>
+                <w:sz w:val="27"/>
+                <w:szCs w:val="27"/>
+              </w:rPr>
+            </w:pPr>
+            <w:r>
+              <w:rPr>
+                <w:rFonts w:ascii="Times" w:eastAsia="Times New Roman" w:hAnsi="Times" w:cs="Times New Roman"/>
+                <w:color w:val="000000"/>
+                <w:sz w:val="27"/>
+                <w:szCs w:val="27"/>
+              </w:rPr>
+              <w:lastRenderedPageBreak/>
+              <w:t xml:space="preserve">The voice of the Lord will shake the desert; the Lord will shake the desert of </w:t>
+            </w:r>
+            <w:r>
+              <w:rPr>
+                <w:rFonts w:ascii="Times" w:eastAsia="Times New Roman" w:hAnsi="Times" w:cs="Times New Roman"/>
+                <w:color w:val="000000"/>
+                <w:sz w:val="27"/>
+                <w:szCs w:val="27"/>
+              </w:rPr>
+              <w:lastRenderedPageBreak/>
+              <w:t>Kadesh.</w:t>
+            </w:r>
+          </w:p>
+        </w:tc>
+        <w:tc>
+          <w:tcPr>
+            <w:tcW w:w="529" w:type="pct"/>
+          </w:tcPr>
+          <w:p>
+            <w:pPr>
+              <w:spacing w:line="240" w:lineRule="auto"/>
+              <w:jc w:val="left"/>
+              <w:rPr>
+                <w:rFonts w:eastAsia="Times New Roman" w:cs="Times New Roman"/>
+                <w:sz w:val="24"/>
+                <w:szCs w:val="24"/>
+              </w:rPr>
+            </w:pPr>
+            <w:r>
+              <w:rPr>
+                <w:rFonts w:ascii="Times" w:eastAsia="Times New Roman" w:hAnsi="Times" w:cs="Times New Roman"/>
+                <w:color w:val="000000"/>
+                <w:sz w:val="27"/>
+                <w:szCs w:val="27"/>
+              </w:rPr>
+              <w:lastRenderedPageBreak/>
+              <w:t>The voice of the Lord shakes the wilderness; the Lord shakes the wilderness of Kadesh. </w:t>
+            </w:r>
+          </w:p>
+          <w:p/>
+        </w:tc>
+        <w:tc>
+          <w:tcPr>
+            <w:tcW w:w="519" w:type="pct"/>
+          </w:tcPr>
+          <w:p>
+            <w:r>
+              <w:t xml:space="preserve">The voice of the Lord </w:t>
             </w:r>
             <w:proofErr w:type="spellStart"/>
             <w:r>
-              <w:t>Kadesh</w:t>
+              <w:t>gathereth</w:t>
             </w:r>
             <w:proofErr w:type="spellEnd"/>
             <w:r>
+              <w:t xml:space="preserve"> the harts, and shall reveal the thickets of oak, and in His temple every man </w:t>
+            </w:r>
+            <w:proofErr w:type="spellStart"/>
+            <w:r>
+              <w:t>uttereth</w:t>
+            </w:r>
+            <w:proofErr w:type="spellEnd"/>
+            <w:r>
+              <w:t xml:space="preserve"> glory.</w:t>
+            </w:r>
+          </w:p>
+        </w:tc>
+        <w:tc>
+          <w:tcPr>
+            <w:tcW w:w="525" w:type="pct"/>
+          </w:tcPr>
+          <w:p>
+            <w:r>
+              <w:t xml:space="preserve">The voice of the Lord Who </w:t>
+            </w:r>
+            <w:proofErr w:type="spellStart"/>
+            <w:r>
+              <w:t>shaketh</w:t>
+            </w:r>
+            <w:proofErr w:type="spellEnd"/>
+            <w:r>
+              <w:t xml:space="preserve"> the wilderness; yea, the Lord will shake the wilderness of Kadesh.</w:t>
+            </w:r>
+          </w:p>
+        </w:tc>
+        <w:tc>
+          <w:tcPr>
+            <w:tcW w:w="534" w:type="pct"/>
+          </w:tcPr>
+          <w:p>
+            <w:pPr>
+              <w:pStyle w:val="EngIndEnd"/>
+            </w:pPr>
+            <w:r>
+              <w:t>The Lord’s voice, as he shakes a wilderness;</w:t>
+            </w:r>
+          </w:p>
+          <w:p>
+            <w:pPr>
+              <w:pStyle w:val="EngIndEnd"/>
+            </w:pPr>
+            <w:r>
+              <w:t xml:space="preserve">the Lord will shake the </w:t>
+            </w:r>
+            <w:r>
+              <w:lastRenderedPageBreak/>
+              <w:t xml:space="preserve">wilderness of </w:t>
+            </w:r>
+            <w:proofErr w:type="spellStart"/>
+            <w:r>
+              <w:t>Kades</w:t>
+            </w:r>
+            <w:proofErr w:type="spellEnd"/>
+            <w:r>
               <w:t>.</w:t>
             </w:r>
           </w:p>
-          <w:p>
-            <w:pPr>
-              <w:spacing w:line="240" w:lineRule="auto"/>
-              <w:jc w:val="left"/>
-            </w:pPr>
-          </w:p>
-        </w:tc>
-        <w:tc>
-          <w:tcPr>
-            <w:tcW w:w="626" w:type="pct"/>
+        </w:tc>
+        <w:tc>
+          <w:tcPr>
+            <w:tcW w:w="534" w:type="pct"/>
           </w:tcPr>
           <w:p>
             <w:pPr>
@@ -2278,151 +2944,25 @@
             </w:pPr>
             <w:r>
               <w:rPr>
-                <w:rFonts w:ascii="Times" w:eastAsia="Times New Roman" w:hAnsi="Times" w:cs="Times New Roman"/>
-                <w:color w:val="000000"/>
-                <w:sz w:val="27"/>
-                <w:szCs w:val="27"/>
-              </w:rPr>
-              <w:t xml:space="preserve">The voice of the Lord shakes the wilderness; the Lord shakes the wilderness of </w:t>
-            </w:r>
-            <w:proofErr w:type="spellStart"/>
-            <w:r>
-              <w:rPr>
-                <w:rFonts w:ascii="Times" w:eastAsia="Times New Roman" w:hAnsi="Times" w:cs="Times New Roman"/>
-                <w:color w:val="000000"/>
-                <w:sz w:val="27"/>
-                <w:szCs w:val="27"/>
-              </w:rPr>
-              <w:t>Kadesh</w:t>
-            </w:r>
-            <w:proofErr w:type="spellEnd"/>
-            <w:r>
-              <w:rPr>
-                <w:rFonts w:ascii="Times" w:eastAsia="Times New Roman" w:hAnsi="Times" w:cs="Times New Roman"/>
-                <w:color w:val="000000"/>
-                <w:sz w:val="27"/>
-                <w:szCs w:val="27"/>
-              </w:rPr>
-              <w:t>. </w:t>
-            </w:r>
-          </w:p>
-          <w:p/>
-        </w:tc>
-        <w:tc>
-          <w:tcPr>
-            <w:tcW w:w="615" w:type="pct"/>
-          </w:tcPr>
-          <w:p>
-            <w:r>
-              <w:t xml:space="preserve">The voice of the Lord </w:t>
-            </w:r>
-            <w:proofErr w:type="spellStart"/>
-            <w:r>
-              <w:t>gathereth</w:t>
-            </w:r>
-            <w:proofErr w:type="spellEnd"/>
-            <w:r>
-              <w:t xml:space="preserve"> the harts, and shall reveal the thickets of oak, and in His temple every man </w:t>
-            </w:r>
-            <w:proofErr w:type="spellStart"/>
-            <w:r>
-              <w:t>uttereth</w:t>
-            </w:r>
-            <w:proofErr w:type="spellEnd"/>
-            <w:r>
-              <w:t xml:space="preserve"> glory.</w:t>
-            </w:r>
-          </w:p>
-        </w:tc>
-        <w:tc>
-          <w:tcPr>
-            <w:tcW w:w="621" w:type="pct"/>
-          </w:tcPr>
-          <w:p>
-            <w:r>
-              <w:t xml:space="preserve">The voice of the Lord Who </w:t>
-            </w:r>
-            <w:proofErr w:type="spellStart"/>
-            <w:r>
-              <w:t>shaketh</w:t>
-            </w:r>
-            <w:proofErr w:type="spellEnd"/>
-            <w:r>
-              <w:t xml:space="preserve"> the wilderness; yea, the Lord will shake the wilderness of </w:t>
-            </w:r>
-            <w:proofErr w:type="spellStart"/>
-            <w:r>
-              <w:t>Kadesh</w:t>
-            </w:r>
-            <w:proofErr w:type="spellEnd"/>
-            <w:r>
-              <w:t>.</w:t>
-            </w:r>
-          </w:p>
-        </w:tc>
-        <w:tc>
-          <w:tcPr>
-            <w:tcW w:w="632" w:type="pct"/>
-          </w:tcPr>
+                <w:rFonts w:ascii="Tahoma" w:eastAsia="Times New Roman" w:hAnsi="Tahoma" w:cs="Tahoma"/>
+                <w:color w:val="2E1308"/>
+                <w:sz w:val="24"/>
+                <w:szCs w:val="24"/>
+                <w:shd w:val="clear" w:color="auto" w:fill="FFFFFF"/>
+              </w:rPr>
+              <w:lastRenderedPageBreak/>
+              <w:t>A voice of the Lord who shakes the wilderness; the Lord will shake the wilderness of Cades.</w:t>
+            </w:r>
+          </w:p>
           <w:p>
             <w:pPr>
               <w:pStyle w:val="EngIndEnd"/>
             </w:pPr>
-            <w:r>
-              <w:t>The Lord’s voice, as he shakes a wilderness;</w:t>
-            </w:r>
-          </w:p>
-          <w:p>
-            <w:pPr>
-              <w:pStyle w:val="EngIndEnd"/>
-            </w:pPr>
-            <w:r>
-              <w:t xml:space="preserve">the Lord will shake the wilderness of </w:t>
-            </w:r>
-            <w:proofErr w:type="spellStart"/>
-            <w:r>
-              <w:t>Kades</w:t>
-            </w:r>
-            <w:proofErr w:type="spellEnd"/>
-            <w:r>
-              <w:t>.</w:t>
-            </w:r>
-          </w:p>
-        </w:tc>
-        <w:tc>
-          <w:tcPr>
-            <w:tcW w:w="632" w:type="pct"/>
-          </w:tcPr>
-          <w:p>
-            <w:pPr>
-              <w:spacing w:line="240" w:lineRule="auto"/>
-              <w:jc w:val="left"/>
-              <w:rPr>
-                <w:rFonts w:eastAsia="Times New Roman" w:cs="Times New Roman"/>
-                <w:sz w:val="24"/>
-                <w:szCs w:val="24"/>
-              </w:rPr>
-            </w:pPr>
-            <w:r>
-              <w:rPr>
-                <w:rFonts w:ascii="Tahoma" w:eastAsia="Times New Roman" w:hAnsi="Tahoma" w:cs="Tahoma"/>
-                <w:color w:val="2E1308"/>
-                <w:sz w:val="24"/>
-                <w:szCs w:val="24"/>
-                <w:shd w:val="clear" w:color="auto" w:fill="FFFFFF"/>
-              </w:rPr>
-              <w:t>A voice of the Lord who shakes the wilderness; the Lord will shake the wilderness of Cades.</w:t>
-            </w:r>
-          </w:p>
-          <w:p>
-            <w:pPr>
-              <w:pStyle w:val="EngIndEnd"/>
-            </w:pPr>
-          </w:p>
-        </w:tc>
-        <w:tc>
-          <w:tcPr>
-            <w:tcW w:w="632" w:type="pct"/>
+          </w:p>
+        </w:tc>
+        <w:tc>
+          <w:tcPr>
+            <w:tcW w:w="533" w:type="pct"/>
           </w:tcPr>
           <w:p>
             <w:pPr>
@@ -2441,6 +2981,7 @@
                 <w:sz w:val="24"/>
                 <w:szCs w:val="24"/>
               </w:rPr>
+              <w:lastRenderedPageBreak/>
               <w:t>The voice of the Lord shakes the desert,</w:t>
             </w:r>
           </w:p>
@@ -2461,25 +3002,7 @@
                 <w:sz w:val="24"/>
                 <w:szCs w:val="24"/>
               </w:rPr>
-              <w:t xml:space="preserve">And the Lord will shake the desert of </w:t>
-            </w:r>
-            <w:proofErr w:type="spellStart"/>
-            <w:r>
-              <w:rPr>
-                <w:rFonts w:ascii="Tahoma" w:eastAsia="Times New Roman" w:hAnsi="Tahoma" w:cs="Tahoma"/>
-                <w:sz w:val="24"/>
-                <w:szCs w:val="24"/>
-              </w:rPr>
-              <w:t>Kadesh</w:t>
-            </w:r>
-            <w:proofErr w:type="spellEnd"/>
-            <w:r>
-              <w:rPr>
-                <w:rFonts w:ascii="Tahoma" w:eastAsia="Times New Roman" w:hAnsi="Tahoma" w:cs="Tahoma"/>
-                <w:sz w:val="24"/>
-                <w:szCs w:val="24"/>
-              </w:rPr>
-              <w:t>.</w:t>
+              <w:t>And the Lord will shake the desert of Kadesh.</w:t>
             </w:r>
           </w:p>
         </w:tc>
@@ -2487,14 +3010,13 @@
       <w:tr>
         <w:tc>
           <w:tcPr>
-            <w:tcW w:w="629" w:type="pct"/>
+            <w:tcW w:w="532" w:type="pct"/>
           </w:tcPr>
           <w:p>
             <w:pPr>
               <w:pStyle w:val="EnglishHangNoCoptic"/>
             </w:pPr>
             <w:r>
-              <w:lastRenderedPageBreak/>
               <w:t>9 The voice of the Lord brings the birth-pangs on hinds,</w:t>
             </w:r>
             <w:r>
@@ -2536,7 +3058,7 @@
         </w:tc>
         <w:tc>
           <w:tcPr>
-            <w:tcW w:w="613" w:type="pct"/>
+            <w:tcW w:w="518" w:type="pct"/>
           </w:tcPr>
           <w:p>
             <w:pPr>
@@ -2584,7 +3106,79 @@
         </w:tc>
         <w:tc>
           <w:tcPr>
-            <w:tcW w:w="626" w:type="pct"/>
+            <w:tcW w:w="388" w:type="pct"/>
+          </w:tcPr>
+          <w:p>
+            <w:pPr>
+              <w:spacing w:line="240" w:lineRule="auto"/>
+              <w:jc w:val="left"/>
+              <w:rPr>
+                <w:rFonts w:ascii="Times" w:eastAsia="Times New Roman" w:hAnsi="Times" w:cs="Times New Roman"/>
+                <w:color w:val="000000"/>
+                <w:sz w:val="27"/>
+                <w:szCs w:val="27"/>
+              </w:rPr>
+            </w:pPr>
+            <w:r>
+              <w:rPr>
+                <w:rFonts w:ascii="Times" w:eastAsia="Times New Roman" w:hAnsi="Times" w:cs="Times New Roman"/>
+                <w:color w:val="000000"/>
+                <w:sz w:val="27"/>
+                <w:szCs w:val="27"/>
+              </w:rPr>
+              <w:t xml:space="preserve">The voice of the Lord will make ready the hinds, and He will lay bare forests: (it is) everyone who </w:t>
+            </w:r>
+            <w:proofErr w:type="spellStart"/>
+            <w:r>
+              <w:rPr>
+                <w:rFonts w:ascii="Times" w:eastAsia="Times New Roman" w:hAnsi="Times" w:cs="Times New Roman"/>
+                <w:color w:val="000000"/>
+                <w:sz w:val="27"/>
+                <w:szCs w:val="27"/>
+              </w:rPr>
+              <w:t>saith</w:t>
+            </w:r>
+            <w:proofErr w:type="spellEnd"/>
+            <w:r>
+              <w:rPr>
+                <w:rFonts w:ascii="Times" w:eastAsia="Times New Roman" w:hAnsi="Times" w:cs="Times New Roman"/>
+                <w:color w:val="000000"/>
+                <w:sz w:val="27"/>
+                <w:szCs w:val="27"/>
+              </w:rPr>
+              <w:t xml:space="preserve"> “Glory” in His holy Temple.</w:t>
+            </w:r>
+          </w:p>
+        </w:tc>
+        <w:tc>
+          <w:tcPr>
+            <w:tcW w:w="388" w:type="pct"/>
+          </w:tcPr>
+          <w:p>
+            <w:pPr>
+              <w:spacing w:line="240" w:lineRule="auto"/>
+              <w:jc w:val="left"/>
+              <w:rPr>
+                <w:rFonts w:ascii="Times" w:eastAsia="Times New Roman" w:hAnsi="Times" w:cs="Times New Roman"/>
+                <w:color w:val="000000"/>
+                <w:sz w:val="27"/>
+                <w:szCs w:val="27"/>
+              </w:rPr>
+            </w:pPr>
+            <w:r>
+              <w:rPr>
+                <w:rFonts w:ascii="Times" w:eastAsia="Times New Roman" w:hAnsi="Times" w:cs="Times New Roman"/>
+                <w:color w:val="000000"/>
+                <w:sz w:val="27"/>
+                <w:szCs w:val="27"/>
+              </w:rPr>
+              <w:t>The voice of the Lord will make ready the hinds, and He will lay bare forests; everyone says, “glory,” in His holy Temple.</w:t>
+            </w:r>
+          </w:p>
+        </w:tc>
+        <w:tc>
+          <w:tcPr>
+            <w:tcW w:w="529" w:type="pct"/>
           </w:tcPr>
           <w:p>
             <w:pPr>
@@ -2610,51 +3204,43 @@
         </w:tc>
         <w:tc>
           <w:tcPr>
-            <w:tcW w:w="615" w:type="pct"/>
-          </w:tcPr>
-          <w:p>
-            <w:r>
-              <w:t xml:space="preserve">The Lord </w:t>
+            <w:tcW w:w="519" w:type="pct"/>
+          </w:tcPr>
+          <w:p>
+            <w:r>
+              <w:t>The Lord dwelleth in the flood, yea, the Lord shall sit as king for ever.</w:t>
+            </w:r>
+          </w:p>
+        </w:tc>
+        <w:tc>
+          <w:tcPr>
+            <w:tcW w:w="525" w:type="pct"/>
+          </w:tcPr>
+          <w:p>
+            <w:r>
+              <w:t xml:space="preserve">The voice of the Lord Who </w:t>
             </w:r>
             <w:proofErr w:type="spellStart"/>
             <w:r>
-              <w:t>dwelleth</w:t>
+              <w:t>gathereth</w:t>
             </w:r>
             <w:proofErr w:type="spellEnd"/>
             <w:r>
-              <w:t xml:space="preserve"> in the flood, yea, the Lord shall sit as king for ever.</w:t>
-            </w:r>
-          </w:p>
-        </w:tc>
-        <w:tc>
-          <w:tcPr>
-            <w:tcW w:w="621" w:type="pct"/>
-          </w:tcPr>
-          <w:p>
-            <w:r>
-              <w:t xml:space="preserve">The voice of the Lord Who </w:t>
+              <w:t xml:space="preserve"> the hinds, and </w:t>
             </w:r>
             <w:proofErr w:type="spellStart"/>
             <w:r>
-              <w:t>gathereth</w:t>
+              <w:t>discovereth</w:t>
             </w:r>
             <w:proofErr w:type="spellEnd"/>
             <w:r>
-              <w:t xml:space="preserve"> the hinds, and </w:t>
-            </w:r>
-            <w:proofErr w:type="spellStart"/>
-            <w:r>
-              <w:t>discovereth</w:t>
-            </w:r>
-            <w:proofErr w:type="spellEnd"/>
-            <w:r>
               <w:t xml:space="preserve"> the leafy glade, and in His temple doth every man speak glory.</w:t>
             </w:r>
           </w:p>
         </w:tc>
         <w:tc>
           <w:tcPr>
-            <w:tcW w:w="632" w:type="pct"/>
+            <w:tcW w:w="534" w:type="pct"/>
           </w:tcPr>
           <w:p>
             <w:pPr>
@@ -2683,7 +3269,7 @@
         </w:tc>
         <w:tc>
           <w:tcPr>
-            <w:tcW w:w="632" w:type="pct"/>
+            <w:tcW w:w="534" w:type="pct"/>
           </w:tcPr>
           <w:p>
             <w:pPr>
@@ -2736,7 +3322,7 @@
         </w:tc>
         <w:tc>
           <w:tcPr>
-            <w:tcW w:w="632" w:type="pct"/>
+            <w:tcW w:w="533" w:type="pct"/>
           </w:tcPr>
           <w:p>
             <w:pPr>
@@ -2812,7 +3398,7 @@
       <w:tr>
         <w:tc>
           <w:tcPr>
-            <w:tcW w:w="629" w:type="pct"/>
+            <w:tcW w:w="532" w:type="pct"/>
           </w:tcPr>
           <w:p>
             <w:pPr>
@@ -2839,7 +3425,7 @@
         </w:tc>
         <w:tc>
           <w:tcPr>
-            <w:tcW w:w="613" w:type="pct"/>
+            <w:tcW w:w="518" w:type="pct"/>
           </w:tcPr>
           <w:p>
             <w:pPr>
@@ -2864,7 +3450,7 @@
               <w:t xml:space="preserve">and the Lord sits enthroned as King </w:t>
             </w:r>
             <w:r>
-              <w:t>for ever</w:t>
+              <w:t>forever</w:t>
             </w:r>
             <w:r>
               <w:t>.</w:t>
@@ -2878,7 +3464,98 @@
         </w:tc>
         <w:tc>
           <w:tcPr>
-            <w:tcW w:w="626" w:type="pct"/>
+            <w:tcW w:w="388" w:type="pct"/>
+          </w:tcPr>
+          <w:p>
+            <w:pPr>
+              <w:spacing w:line="240" w:lineRule="auto"/>
+              <w:jc w:val="left"/>
+              <w:rPr>
+                <w:rFonts w:ascii="Times" w:eastAsia="Times New Roman" w:hAnsi="Times" w:cs="Times New Roman"/>
+                <w:color w:val="000000"/>
+                <w:sz w:val="27"/>
+                <w:szCs w:val="27"/>
+              </w:rPr>
+            </w:pPr>
+            <w:r>
+              <w:rPr>
+                <w:rFonts w:ascii="Times" w:eastAsia="Times New Roman" w:hAnsi="Times" w:cs="Times New Roman"/>
+                <w:color w:val="000000"/>
+                <w:sz w:val="27"/>
+                <w:szCs w:val="27"/>
+              </w:rPr>
+              <w:t xml:space="preserve">The Lord is in the </w:t>
+            </w:r>
+            <w:r>
+              <w:rPr>
+                <w:rFonts w:ascii="Times" w:eastAsia="Times New Roman" w:hAnsi="Times" w:cs="Times New Roman"/>
+                <w:i/>
+                <w:color w:val="000000"/>
+                <w:sz w:val="27"/>
+                <w:szCs w:val="27"/>
+              </w:rPr>
+              <w:t>flood</w:t>
+            </w:r>
+            <w:r>
+              <w:rPr>
+                <w:rFonts w:ascii="Times" w:eastAsia="Times New Roman" w:hAnsi="Times" w:cs="Times New Roman"/>
+                <w:color w:val="000000"/>
+                <w:sz w:val="27"/>
+                <w:szCs w:val="27"/>
+              </w:rPr>
+              <w:t xml:space="preserve">: </w:t>
+            </w:r>
+            <w:proofErr w:type="gramStart"/>
+            <w:r>
+              <w:rPr>
+                <w:rFonts w:ascii="Times" w:eastAsia="Times New Roman" w:hAnsi="Times" w:cs="Times New Roman"/>
+                <w:color w:val="000000"/>
+                <w:sz w:val="27"/>
+                <w:szCs w:val="27"/>
+              </w:rPr>
+              <w:t>the</w:t>
+            </w:r>
+            <w:proofErr w:type="gramEnd"/>
+            <w:r>
+              <w:rPr>
+                <w:rFonts w:ascii="Times" w:eastAsia="Times New Roman" w:hAnsi="Times" w:cs="Times New Roman"/>
+                <w:color w:val="000000"/>
+                <w:sz w:val="27"/>
+                <w:szCs w:val="27"/>
+              </w:rPr>
+              <w:t xml:space="preserve"> Lord will sit, being King unto age.</w:t>
+            </w:r>
+          </w:p>
+        </w:tc>
+        <w:tc>
+          <w:tcPr>
+            <w:tcW w:w="388" w:type="pct"/>
+          </w:tcPr>
+          <w:p>
+            <w:pPr>
+              <w:spacing w:line="240" w:lineRule="auto"/>
+              <w:jc w:val="left"/>
+              <w:rPr>
+                <w:rFonts w:ascii="Times" w:eastAsia="Times New Roman" w:hAnsi="Times" w:cs="Times New Roman"/>
+                <w:color w:val="000000"/>
+                <w:sz w:val="27"/>
+                <w:szCs w:val="27"/>
+              </w:rPr>
+            </w:pPr>
+            <w:r>
+              <w:rPr>
+                <w:rFonts w:ascii="Times" w:eastAsia="Times New Roman" w:hAnsi="Times" w:cs="Times New Roman"/>
+                <w:color w:val="000000"/>
+                <w:sz w:val="27"/>
+                <w:szCs w:val="27"/>
+              </w:rPr>
+              <w:t>The Lord is in the flood; the Lord will sit as King forever.</w:t>
+            </w:r>
+          </w:p>
+        </w:tc>
+        <w:tc>
+          <w:tcPr>
+            <w:tcW w:w="529" w:type="pct"/>
           </w:tcPr>
           <w:p>
             <w:pPr>
@@ -2904,7 +3581,7 @@
         </w:tc>
         <w:tc>
           <w:tcPr>
-            <w:tcW w:w="615" w:type="pct"/>
+            <w:tcW w:w="519" w:type="pct"/>
           </w:tcPr>
           <w:p>
             <w:r>
@@ -2914,25 +3591,17 @@
         </w:tc>
         <w:tc>
           <w:tcPr>
-            <w:tcW w:w="621" w:type="pct"/>
-          </w:tcPr>
-          <w:p>
-            <w:r>
-              <w:t xml:space="preserve">The Lord </w:t>
-            </w:r>
-            <w:proofErr w:type="spellStart"/>
-            <w:r>
-              <w:t>dwelleth</w:t>
-            </w:r>
-            <w:proofErr w:type="spellEnd"/>
-            <w:r>
-              <w:t xml:space="preserve"> in the water-flood, and the Lord shall sit as King for ever.</w:t>
-            </w:r>
-          </w:p>
-        </w:tc>
-        <w:tc>
-          <w:tcPr>
-            <w:tcW w:w="632" w:type="pct"/>
+            <w:tcW w:w="525" w:type="pct"/>
+          </w:tcPr>
+          <w:p>
+            <w:r>
+              <w:t>The Lord dwelleth in the water-flood, and the Lord shall sit as King for ever.</w:t>
+            </w:r>
+          </w:p>
+        </w:tc>
+        <w:tc>
+          <w:tcPr>
+            <w:tcW w:w="534" w:type="pct"/>
           </w:tcPr>
           <w:p>
             <w:pPr>
@@ -2953,7 +3622,7 @@
         </w:tc>
         <w:tc>
           <w:tcPr>
-            <w:tcW w:w="632" w:type="pct"/>
+            <w:tcW w:w="534" w:type="pct"/>
           </w:tcPr>
           <w:p>
             <w:pPr>
@@ -2973,29 +3642,7 @@
                 <w:szCs w:val="24"/>
                 <w:shd w:val="clear" w:color="auto" w:fill="FFFFFF"/>
               </w:rPr>
-              <w:t xml:space="preserve">The Lord will dwell on the </w:t>
-            </w:r>
-            <w:proofErr w:type="spellStart"/>
-            <w:r>
-              <w:rPr>
-                <w:rFonts w:ascii="Tahoma" w:eastAsia="Times New Roman" w:hAnsi="Tahoma" w:cs="Tahoma"/>
-                <w:color w:val="2E1308"/>
-                <w:sz w:val="24"/>
-                <w:szCs w:val="24"/>
-                <w:shd w:val="clear" w:color="auto" w:fill="FFFFFF"/>
-              </w:rPr>
-              <w:t>waterflood</w:t>
-            </w:r>
-            <w:proofErr w:type="spellEnd"/>
-            <w:r>
-              <w:rPr>
-                <w:rFonts w:ascii="Tahoma" w:eastAsia="Times New Roman" w:hAnsi="Tahoma" w:cs="Tahoma"/>
-                <w:color w:val="2E1308"/>
-                <w:sz w:val="24"/>
-                <w:szCs w:val="24"/>
-                <w:shd w:val="clear" w:color="auto" w:fill="FFFFFF"/>
-              </w:rPr>
-              <w:t>: and the Lord will sit a king for ever. </w:t>
+              <w:t>The Lord will dwell on the waterflood: and the Lord will sit a king for ever. </w:t>
             </w:r>
           </w:p>
           <w:p>
@@ -3006,7 +3653,7 @@
         </w:tc>
         <w:tc>
           <w:tcPr>
-            <w:tcW w:w="632" w:type="pct"/>
+            <w:tcW w:w="533" w:type="pct"/>
           </w:tcPr>
           <w:p>
             <w:pPr>
@@ -3059,7 +3706,7 @@
       <w:tr>
         <w:tc>
           <w:tcPr>
-            <w:tcW w:w="629" w:type="pct"/>
+            <w:tcW w:w="532" w:type="pct"/>
           </w:tcPr>
           <w:p>
             <w:pPr>
@@ -3086,7 +3733,7 @@
         </w:tc>
         <w:tc>
           <w:tcPr>
-            <w:tcW w:w="613" w:type="pct"/>
+            <w:tcW w:w="518" w:type="pct"/>
           </w:tcPr>
           <w:p>
             <w:pPr>
@@ -3108,7 +3755,139 @@
         </w:tc>
         <w:tc>
           <w:tcPr>
-            <w:tcW w:w="626" w:type="pct"/>
+            <w:tcW w:w="388" w:type="pct"/>
+          </w:tcPr>
+          <w:p>
+            <w:pPr>
+              <w:spacing w:line="240" w:lineRule="auto"/>
+              <w:jc w:val="left"/>
+              <w:rPr>
+                <w:rFonts w:ascii="Times" w:eastAsia="Times New Roman" w:hAnsi="Times" w:cs="Times New Roman"/>
+                <w:color w:val="000000"/>
+                <w:sz w:val="27"/>
+                <w:szCs w:val="27"/>
+              </w:rPr>
+            </w:pPr>
+            <w:r>
+              <w:rPr>
+                <w:rFonts w:ascii="Times" w:eastAsia="Times New Roman" w:hAnsi="Times" w:cs="Times New Roman"/>
+                <w:color w:val="000000"/>
+                <w:sz w:val="27"/>
+                <w:szCs w:val="27"/>
+              </w:rPr>
+              <w:t xml:space="preserve">The Lord will give strength to His </w:t>
+            </w:r>
+            <w:r>
+              <w:rPr>
+                <w:rFonts w:ascii="Times" w:eastAsia="Times New Roman" w:hAnsi="Times" w:cs="Times New Roman"/>
+                <w:i/>
+                <w:color w:val="000000"/>
+                <w:sz w:val="27"/>
+                <w:szCs w:val="27"/>
+              </w:rPr>
+              <w:t>people</w:t>
+            </w:r>
+            <w:r>
+              <w:rPr>
+                <w:rFonts w:ascii="Times" w:eastAsia="Times New Roman" w:hAnsi="Times" w:cs="Times New Roman"/>
+                <w:color w:val="000000"/>
+                <w:sz w:val="27"/>
+                <w:szCs w:val="27"/>
+              </w:rPr>
+              <w:t xml:space="preserve">: </w:t>
+            </w:r>
+            <w:proofErr w:type="gramStart"/>
+            <w:r>
+              <w:rPr>
+                <w:rFonts w:ascii="Times" w:eastAsia="Times New Roman" w:hAnsi="Times" w:cs="Times New Roman"/>
+                <w:color w:val="000000"/>
+                <w:sz w:val="27"/>
+                <w:szCs w:val="27"/>
+              </w:rPr>
+              <w:t>the</w:t>
+            </w:r>
+            <w:proofErr w:type="gramEnd"/>
+            <w:r>
+              <w:rPr>
+                <w:rFonts w:ascii="Times" w:eastAsia="Times New Roman" w:hAnsi="Times" w:cs="Times New Roman"/>
+                <w:color w:val="000000"/>
+                <w:sz w:val="27"/>
+                <w:szCs w:val="27"/>
+              </w:rPr>
+              <w:t xml:space="preserve"> Lord will bless His </w:t>
+            </w:r>
+            <w:r>
+              <w:rPr>
+                <w:rFonts w:ascii="Times" w:eastAsia="Times New Roman" w:hAnsi="Times" w:cs="Times New Roman"/>
+                <w:i/>
+                <w:color w:val="000000"/>
+                <w:sz w:val="27"/>
+                <w:szCs w:val="27"/>
+              </w:rPr>
+              <w:t>people</w:t>
+            </w:r>
+            <w:r>
+              <w:rPr>
+                <w:rFonts w:ascii="Times" w:eastAsia="Times New Roman" w:hAnsi="Times" w:cs="Times New Roman"/>
+                <w:color w:val="000000"/>
+                <w:sz w:val="27"/>
+                <w:szCs w:val="27"/>
+              </w:rPr>
+              <w:t xml:space="preserve"> with </w:t>
+            </w:r>
+            <w:r>
+              <w:rPr>
+                <w:rFonts w:ascii="Times" w:eastAsia="Times New Roman" w:hAnsi="Times" w:cs="Times New Roman"/>
+                <w:i/>
+                <w:color w:val="000000"/>
+                <w:sz w:val="27"/>
+                <w:szCs w:val="27"/>
+              </w:rPr>
+              <w:t>peace.</w:t>
+            </w:r>
+          </w:p>
+        </w:tc>
+        <w:tc>
+          <w:tcPr>
+            <w:tcW w:w="388" w:type="pct"/>
+          </w:tcPr>
+          <w:p>
+            <w:pPr>
+              <w:spacing w:line="240" w:lineRule="auto"/>
+              <w:jc w:val="left"/>
+              <w:rPr>
+                <w:rFonts w:ascii="Times" w:eastAsia="Times New Roman" w:hAnsi="Times" w:cs="Times New Roman"/>
+                <w:color w:val="000000"/>
+                <w:sz w:val="27"/>
+                <w:szCs w:val="27"/>
+              </w:rPr>
+            </w:pPr>
+            <w:r>
+              <w:rPr>
+                <w:rFonts w:ascii="Times" w:eastAsia="Times New Roman" w:hAnsi="Times" w:cs="Times New Roman"/>
+                <w:color w:val="000000"/>
+                <w:sz w:val="27"/>
+                <w:szCs w:val="27"/>
+              </w:rPr>
+              <w:t xml:space="preserve">The Lord will give strength to His people; the Lord will bless His people with peace. </w:t>
+            </w:r>
+            <w:r>
+              <w:rPr>
+                <w:rFonts w:ascii="Times" w:eastAsia="Times New Roman" w:hAnsi="Times" w:cs="Times New Roman"/>
+                <w:i/>
+                <w:color w:val="000000"/>
+                <w:sz w:val="27"/>
+                <w:szCs w:val="27"/>
+              </w:rPr>
+              <w:t>Alleluia.</w:t>
+            </w:r>
+            <w:bookmarkStart w:id="0" w:name="_GoBack"/>
+            <w:bookmarkEnd w:id="0"/>
+          </w:p>
+        </w:tc>
+        <w:tc>
+          <w:tcPr>
+            <w:tcW w:w="529" w:type="pct"/>
           </w:tcPr>
           <w:p>
             <w:pPr>
@@ -3145,13 +3924,13 @@
         </w:tc>
         <w:tc>
           <w:tcPr>
-            <w:tcW w:w="615" w:type="pct"/>
+            <w:tcW w:w="519" w:type="pct"/>
           </w:tcPr>
           <w:p/>
         </w:tc>
         <w:tc>
           <w:tcPr>
-            <w:tcW w:w="621" w:type="pct"/>
+            <w:tcW w:w="525" w:type="pct"/>
           </w:tcPr>
           <w:p>
             <w:r>
@@ -3161,7 +3940,7 @@
         </w:tc>
         <w:tc>
           <w:tcPr>
-            <w:tcW w:w="632" w:type="pct"/>
+            <w:tcW w:w="534" w:type="pct"/>
           </w:tcPr>
           <w:p>
             <w:pPr>
@@ -3182,7 +3961,7 @@
         </w:tc>
         <w:tc>
           <w:tcPr>
-            <w:tcW w:w="632" w:type="pct"/>
+            <w:tcW w:w="534" w:type="pct"/>
           </w:tcPr>
           <w:p>
             <w:pPr>
@@ -3213,7 +3992,7 @@
         </w:tc>
         <w:tc>
           <w:tcPr>
-            <w:tcW w:w="632" w:type="pct"/>
+            <w:tcW w:w="533" w:type="pct"/>
           </w:tcPr>
           <w:p>
             <w:pPr>
@@ -3269,8 +4048,6 @@
         <w:pStyle w:val="Heading4"/>
         <w:jc w:val="center"/>
       </w:pPr>
-      <w:bookmarkStart w:id="0" w:name="_GoBack"/>
-      <w:bookmarkEnd w:id="0"/>
     </w:p>
     <w:sectPr>
       <w:pgSz w:w="30240" w:h="12240" w:orient="landscape" w:code="5"/>
@@ -3283,7 +4060,7 @@
 </file>
 
 <file path=word/endnotes.xml><?xml version="1.0" encoding="utf-8"?>
-<w:endnotes xmlns:wpc="http://schemas.microsoft.com/office/word/2010/wordprocessingCanvas" xmlns:mo="http://schemas.microsoft.com/office/mac/office/2008/main" xmlns:mc="http://schemas.openxmlformats.org/markup-compatibility/2006" xmlns:mv="urn:schemas-microsoft-com:mac:vml" xmlns:o="urn:schemas-microsoft-com:office:office" xmlns:r="http://schemas.openxmlformats.org/officeDocument/2006/relationships" xmlns:m="http://schemas.openxmlformats.org/officeDocument/2006/math" xmlns:v="urn:schemas-microsoft-com:vml" xmlns:wp14="http://schemas.microsoft.com/office/word/2010/wordprocessingDrawing" xmlns:wp="http://schemas.openxmlformats.org/drawingml/2006/wordprocessingDrawing" xmlns:w10="urn:schemas-microsoft-com:office:word" xmlns:w="http://schemas.openxmlformats.org/wordprocessingml/2006/main" xmlns:w14="http://schemas.microsoft.com/office/word/2010/wordml" xmlns:w15="http://schemas.microsoft.com/office/word/2012/wordml" xmlns:wpg="http://schemas.microsoft.com/office/word/2010/wordprocessingGroup" xmlns:wpi="http://schemas.microsoft.com/office/word/2010/wordprocessingInk" xmlns:wne="http://schemas.microsoft.com/office/word/2006/wordml" xmlns:wps="http://schemas.microsoft.com/office/word/2010/wordprocessingShape" mc:Ignorable="w14 w15 wp14">
+<w:endnotes xmlns:wpc="http://schemas.microsoft.com/office/word/2010/wordprocessingCanvas" xmlns:cx="http://schemas.microsoft.com/office/drawing/2014/chartex" xmlns:cx1="http://schemas.microsoft.com/office/drawing/2015/9/8/chartex" xmlns:cx2="http://schemas.microsoft.com/office/drawing/2015/10/21/chartex" xmlns:cx3="http://schemas.microsoft.com/office/drawing/2016/5/9/chartex" xmlns:cx4="http://schemas.microsoft.com/office/drawing/2016/5/10/chartex" xmlns:cx5="http://schemas.microsoft.com/office/drawing/2016/5/11/chartex" xmlns:cx6="http://schemas.microsoft.com/office/drawing/2016/5/12/chartex" xmlns:cx7="http://schemas.microsoft.com/office/drawing/2016/5/13/chartex" xmlns:cx8="http://schemas.microsoft.com/office/drawing/2016/5/14/chartex" xmlns:mc="http://schemas.openxmlformats.org/markup-compatibility/2006" xmlns:aink="http://schemas.microsoft.com/office/drawing/2016/ink" xmlns:am3d="http://schemas.microsoft.com/office/drawing/2017/model3d" xmlns:o="urn:schemas-microsoft-com:office:office" xmlns:r="http://schemas.openxmlformats.org/officeDocument/2006/relationships" xmlns:m="http://schemas.openxmlformats.org/officeDocument/2006/math" xmlns:v="urn:schemas-microsoft-com:vml" xmlns:wp14="http://schemas.microsoft.com/office/word/2010/wordprocessingDrawing" xmlns:wp="http://schemas.openxmlformats.org/drawingml/2006/wordprocessingDrawing" xmlns:w10="urn:schemas-microsoft-com:office:word" xmlns:w="http://schemas.openxmlformats.org/wordprocessingml/2006/main" xmlns:w14="http://schemas.microsoft.com/office/word/2010/wordml" xmlns:w15="http://schemas.microsoft.com/office/word/2012/wordml" xmlns:w16cid="http://schemas.microsoft.com/office/word/2016/wordml/cid" xmlns:w16se="http://schemas.microsoft.com/office/word/2015/wordml/symex" xmlns:wpg="http://schemas.microsoft.com/office/word/2010/wordprocessingGroup" xmlns:wpi="http://schemas.microsoft.com/office/word/2010/wordprocessingInk" xmlns:wne="http://schemas.microsoft.com/office/word/2006/wordml" xmlns:wps="http://schemas.microsoft.com/office/word/2010/wordprocessingShape" mc:Ignorable="w14 w15 w16se w16cid wp14">
   <w:endnote w:type="separator" w:id="-1">
     <w:p>
       <w:pPr>
@@ -3308,7 +4085,7 @@
 </file>
 
 <file path=word/footnotes.xml><?xml version="1.0" encoding="utf-8"?>
-<w:footnotes xmlns:wpc="http://schemas.microsoft.com/office/word/2010/wordprocessingCanvas" xmlns:mo="http://schemas.microsoft.com/office/mac/office/2008/main" xmlns:mc="http://schemas.openxmlformats.org/markup-compatibility/2006" xmlns:mv="urn:schemas-microsoft-com:mac:vml" xmlns:o="urn:schemas-microsoft-com:office:office" xmlns:r="http://schemas.openxmlformats.org/officeDocument/2006/relationships" xmlns:m="http://schemas.openxmlformats.org/officeDocument/2006/math" xmlns:v="urn:schemas-microsoft-com:vml" xmlns:wp14="http://schemas.microsoft.com/office/word/2010/wordprocessingDrawing" xmlns:wp="http://schemas.openxmlformats.org/drawingml/2006/wordprocessingDrawing" xmlns:w10="urn:schemas-microsoft-com:office:word" xmlns:w="http://schemas.openxmlformats.org/wordprocessingml/2006/main" xmlns:w14="http://schemas.microsoft.com/office/word/2010/wordml" xmlns:w15="http://schemas.microsoft.com/office/word/2012/wordml" xmlns:wpg="http://schemas.microsoft.com/office/word/2010/wordprocessingGroup" xmlns:wpi="http://schemas.microsoft.com/office/word/2010/wordprocessingInk" xmlns:wne="http://schemas.microsoft.com/office/word/2006/wordml" xmlns:wps="http://schemas.microsoft.com/office/word/2010/wordprocessingShape" mc:Ignorable="w14 w15 wp14">
+<w:footnotes xmlns:wpc="http://schemas.microsoft.com/office/word/2010/wordprocessingCanvas" xmlns:cx="http://schemas.microsoft.com/office/drawing/2014/chartex" xmlns:cx1="http://schemas.microsoft.com/office/drawing/2015/9/8/chartex" xmlns:cx2="http://schemas.microsoft.com/office/drawing/2015/10/21/chartex" xmlns:cx3="http://schemas.microsoft.com/office/drawing/2016/5/9/chartex" xmlns:cx4="http://schemas.microsoft.com/office/drawing/2016/5/10/chartex" xmlns:cx5="http://schemas.microsoft.com/office/drawing/2016/5/11/chartex" xmlns:cx6="http://schemas.microsoft.com/office/drawing/2016/5/12/chartex" xmlns:cx7="http://schemas.microsoft.com/office/drawing/2016/5/13/chartex" xmlns:cx8="http://schemas.microsoft.com/office/drawing/2016/5/14/chartex" xmlns:mc="http://schemas.openxmlformats.org/markup-compatibility/2006" xmlns:aink="http://schemas.microsoft.com/office/drawing/2016/ink" xmlns:am3d="http://schemas.microsoft.com/office/drawing/2017/model3d" xmlns:o="urn:schemas-microsoft-com:office:office" xmlns:r="http://schemas.openxmlformats.org/officeDocument/2006/relationships" xmlns:m="http://schemas.openxmlformats.org/officeDocument/2006/math" xmlns:v="urn:schemas-microsoft-com:vml" xmlns:wp14="http://schemas.microsoft.com/office/word/2010/wordprocessingDrawing" xmlns:wp="http://schemas.openxmlformats.org/drawingml/2006/wordprocessingDrawing" xmlns:w10="urn:schemas-microsoft-com:office:word" xmlns:w="http://schemas.openxmlformats.org/wordprocessingml/2006/main" xmlns:w14="http://schemas.microsoft.com/office/word/2010/wordml" xmlns:w15="http://schemas.microsoft.com/office/word/2012/wordml" xmlns:w16cid="http://schemas.microsoft.com/office/word/2016/wordml/cid" xmlns:w16se="http://schemas.microsoft.com/office/word/2015/wordml/symex" xmlns:wpg="http://schemas.microsoft.com/office/word/2010/wordprocessingGroup" xmlns:wpi="http://schemas.microsoft.com/office/word/2010/wordprocessingInk" xmlns:wne="http://schemas.microsoft.com/office/word/2006/wordml" xmlns:wps="http://schemas.microsoft.com/office/word/2010/wordprocessingShape" mc:Ignorable="w14 w15 w16se w16cid wp14">
   <w:footnote w:type="separator" w:id="-1">
     <w:p>
       <w:pPr>
@@ -3397,7 +4174,7 @@
 </file>
 
 <file path=word/styles.xml><?xml version="1.0" encoding="utf-8"?>
-<w:styles xmlns:mc="http://schemas.openxmlformats.org/markup-compatibility/2006" xmlns:r="http://schemas.openxmlformats.org/officeDocument/2006/relationships" xmlns:w="http://schemas.openxmlformats.org/wordprocessingml/2006/main" xmlns:w14="http://schemas.microsoft.com/office/word/2010/wordml" xmlns:w15="http://schemas.microsoft.com/office/word/2012/wordml" mc:Ignorable="w14 w15">
+<w:styles xmlns:mc="http://schemas.openxmlformats.org/markup-compatibility/2006" xmlns:r="http://schemas.openxmlformats.org/officeDocument/2006/relationships" xmlns:w="http://schemas.openxmlformats.org/wordprocessingml/2006/main" xmlns:w14="http://schemas.microsoft.com/office/word/2010/wordml" xmlns:w15="http://schemas.microsoft.com/office/word/2012/wordml" xmlns:w16cid="http://schemas.microsoft.com/office/word/2016/wordml/cid" xmlns:w16se="http://schemas.microsoft.com/office/word/2015/wordml/symex" mc:Ignorable="w14 w15 w16se w16cid">
   <w:docDefaults>
     <w:rPrDefault>
       <w:rPr>
@@ -3413,7 +4190,7 @@
       </w:pPr>
     </w:pPrDefault>
   </w:docDefaults>
-  <w:latentStyles w:defLockedState="0" w:defUIPriority="99" w:defSemiHidden="0" w:defUnhideWhenUsed="0" w:defQFormat="0" w:count="380">
+  <w:latentStyles w:defLockedState="0" w:defUIPriority="99" w:defSemiHidden="0" w:defUnhideWhenUsed="0" w:defQFormat="0" w:count="375">
     <w:lsdException w:name="Normal" w:uiPriority="0" w:qFormat="1"/>
     <w:lsdException w:name="heading 1" w:uiPriority="9" w:qFormat="1"/>
     <w:lsdException w:name="heading 2" w:semiHidden="1" w:uiPriority="9" w:unhideWhenUsed="1" w:qFormat="1"/>
@@ -3570,15 +4347,6 @@
     <w:lsdException w:name="Balloon Text" w:semiHidden="1" w:unhideWhenUsed="1"/>
     <w:lsdException w:name="Table Grid" w:uiPriority="59"/>
     <w:lsdException w:name="Table Theme" w:semiHidden="1" w:unhideWhenUsed="1"/>
-    <w:lsdException w:name="Note Level 1" w:semiHidden="1" w:unhideWhenUsed="1"/>
-    <w:lsdException w:name="Note Level 2" w:semiHidden="1" w:unhideWhenUsed="1"/>
-    <w:lsdException w:name="Note Level 3" w:semiHidden="1" w:unhideWhenUsed="1"/>
-    <w:lsdException w:name="Note Level 4" w:semiHidden="1" w:unhideWhenUsed="1"/>
-    <w:lsdException w:name="Note Level 5" w:semiHidden="1" w:unhideWhenUsed="1"/>
-    <w:lsdException w:name="Note Level 6" w:semiHidden="1" w:unhideWhenUsed="1"/>
-    <w:lsdException w:name="Note Level 7" w:semiHidden="1" w:unhideWhenUsed="1"/>
-    <w:lsdException w:name="Note Level 8" w:semiHidden="1" w:unhideWhenUsed="1"/>
-    <w:lsdException w:name="Note Level 9" w:semiHidden="1" w:unhideWhenUsed="1"/>
     <w:lsdException w:name="Placeholder Text" w:semiHidden="1"/>
     <w:lsdException w:name="No Spacing" w:uiPriority="1" w:qFormat="1"/>
     <w:lsdException w:name="Light Shading" w:uiPriority="60"/>
@@ -3916,7 +4684,6 @@
       <w:spacing w:after="0" w:line="240" w:lineRule="auto"/>
     </w:pPr>
     <w:tblPr>
-      <w:tblInd w:w="0" w:type="dxa"/>
       <w:tblBorders>
         <w:top w:val="single" w:sz="4" w:space="0" w:color="auto"/>
         <w:left w:val="single" w:sz="4" w:space="0" w:color="auto"/>
@@ -3925,12 +4692,6 @@
         <w:insideH w:val="single" w:sz="4" w:space="0" w:color="auto"/>
         <w:insideV w:val="single" w:sz="4" w:space="0" w:color="auto"/>
       </w:tblBorders>
-      <w:tblCellMar>
-        <w:top w:w="0" w:type="dxa"/>
-        <w:left w:w="108" w:type="dxa"/>
-        <w:bottom w:w="0" w:type="dxa"/>
-        <w:right w:w="108" w:type="dxa"/>
-      </w:tblCellMar>
     </w:tblPr>
   </w:style>
   <w:style w:type="paragraph" w:customStyle="1" w:styleId="Coptic">
@@ -4775,7 +5536,7 @@
 </file>
 
 <file path=customXml/itemProps1.xml><?xml version="1.0" encoding="utf-8"?>
-<ds:datastoreItem xmlns:ds="http://schemas.openxmlformats.org/officeDocument/2006/customXml" ds:itemID="{B4076921-94FA-774B-B96F-7F28BD2B84F3}">
+<ds:datastoreItem xmlns:ds="http://schemas.openxmlformats.org/officeDocument/2006/customXml" ds:itemID="{6ABAACDA-C5E4-4B2A-9829-48D8D347BF4B}">
   <ds:schemaRefs>
     <ds:schemaRef ds:uri="http://schemas.openxmlformats.org/officeDocument/2006/bibliography"/>
   </ds:schemaRefs>

</xml_diff>